<commit_message>
exam prep sharedTrip- finished
</commit_message>
<xml_diff>
--- a/Web/Web basics/Nikolay.IT/01. Shared Trip_Problem Description (1).docx
+++ b/Web/Web basics/Nikolay.IT/01. Shared Trip_Problem Description (1).docx
@@ -361,12 +361,14 @@
         <w:jc w:val="both"/>
         <w:rPr>
           <w:noProof/>
+          <w:highlight w:val="yellow"/>
           <w:lang w:val="sq-AL"/>
         </w:rPr>
       </w:pPr>
       <w:r>
         <w:rPr>
           <w:noProof/>
+          <w:highlight w:val="yellow"/>
           <w:lang w:val="sq-AL"/>
         </w:rPr>
         <w:t>Database Requirements</w:t>
@@ -376,11 +378,13 @@
       <w:pPr>
         <w:jc w:val="both"/>
         <w:rPr>
+          <w:highlight w:val="yellow"/>
           <w:lang w:val="sq-AL"/>
         </w:rPr>
       </w:pPr>
       <w:r>
         <w:rPr>
+          <w:highlight w:val="yellow"/>
           <w:lang w:val="sq-AL"/>
         </w:rPr>
         <w:t xml:space="preserve">The </w:t>
@@ -389,12 +393,14 @@
         <w:rPr>
           <w:b/>
           <w:bCs/>
+          <w:highlight w:val="yellow"/>
           <w:lang w:val="sq-AL"/>
         </w:rPr>
         <w:t>Database</w:t>
       </w:r>
       <w:r>
         <w:rPr>
+          <w:highlight w:val="yellow"/>
           <w:lang w:val="sq-AL"/>
         </w:rPr>
         <w:t xml:space="preserve"> of </w:t>
@@ -403,24 +409,28 @@
         <w:rPr>
           <w:b/>
           <w:bCs/>
+          <w:highlight w:val="yellow"/>
           <w:lang w:val="sq-AL"/>
         </w:rPr>
         <w:t>SharedTrip</w:t>
       </w:r>
       <w:r>
         <w:rPr>
+          <w:highlight w:val="yellow"/>
           <w:lang w:val="sq-AL"/>
         </w:rPr>
         <w:t xml:space="preserve"> </w:t>
       </w:r>
       <w:r>
         <w:rPr>
+          <w:highlight w:val="yellow"/>
           <w:lang w:val="sq-AL"/>
         </w:rPr>
         <w:t>needs to</w:t>
       </w:r>
       <w:r>
         <w:rPr>
+          <w:highlight w:val="yellow"/>
           <w:lang w:val="sq-AL"/>
         </w:rPr>
         <w:t xml:space="preserve"> support </w:t>
@@ -429,6 +439,7 @@
         <w:rPr>
           <w:b/>
           <w:bCs/>
+          <w:highlight w:val="yellow"/>
           <w:lang w:val="sq-AL"/>
         </w:rPr>
         <w:t>3</w:t>
@@ -437,12 +448,14 @@
         <w:rPr>
           <w:b/>
           <w:bCs/>
+          <w:highlight w:val="yellow"/>
           <w:lang w:val="sq-AL"/>
         </w:rPr>
         <w:t xml:space="preserve"> entities</w:t>
       </w:r>
       <w:r>
         <w:rPr>
+          <w:highlight w:val="yellow"/>
           <w:lang w:val="sq-AL"/>
         </w:rPr>
         <w:t>:</w:t>
@@ -458,17 +471,20 @@
         <w:rPr>
           <w:b w:val="0"/>
           <w:bCs/>
+          <w:highlight w:val="yellow"/>
           <w:lang w:val="sq-AL"/>
         </w:rPr>
       </w:pPr>
       <w:r>
         <w:rPr>
+          <w:highlight w:val="yellow"/>
           <w:lang w:val="sq-AL"/>
         </w:rPr>
         <w:t>User</w:t>
       </w:r>
       <w:r>
         <w:rPr>
+          <w:highlight w:val="yellow"/>
           <w:lang w:val="sq-AL"/>
         </w:rPr>
         <w:tab/>
@@ -485,24 +501,33 @@
         <w:rPr>
           <w:rFonts w:cstheme="minorHAnsi"/>
           <w:b/>
-        </w:rPr>
-      </w:pPr>
-      <w:r>
+          <w:highlight w:val="yellow"/>
+        </w:rPr>
+      </w:pPr>
+      <w:r>
+        <w:rPr>
+          <w:highlight w:val="yellow"/>
+        </w:rPr>
         <w:t xml:space="preserve">Has an </w:t>
       </w:r>
       <w:r>
         <w:rPr>
           <w:rStyle w:val="CodeChar"/>
+          <w:highlight w:val="yellow"/>
         </w:rPr>
         <w:t>Id</w:t>
       </w:r>
       <w:r>
+        <w:rPr>
+          <w:highlight w:val="yellow"/>
+        </w:rPr>
         <w:t xml:space="preserve"> – a </w:t>
       </w:r>
       <w:r>
         <w:rPr>
           <w:b/>
           <w:bCs/>
+          <w:highlight w:val="yellow"/>
         </w:rPr>
         <w:t>string</w:t>
       </w:r>
@@ -510,6 +535,7 @@
         <w:rPr>
           <w:rFonts w:cstheme="minorHAnsi"/>
           <w:b/>
+          <w:highlight w:val="yellow"/>
         </w:rPr>
         <w:t>, Primary Key</w:t>
       </w:r>
@@ -527,20 +553,26 @@
           <w:rFonts w:asciiTheme="minorHAnsi" w:hAnsiTheme="minorHAnsi"/>
           <w:b w:val="0"/>
           <w:noProof w:val="0"/>
-        </w:rPr>
-      </w:pPr>
-      <w:r>
+          <w:highlight w:val="yellow"/>
+        </w:rPr>
+      </w:pPr>
+      <w:r>
+        <w:rPr>
+          <w:highlight w:val="yellow"/>
+        </w:rPr>
         <w:t xml:space="preserve">Has a </w:t>
       </w:r>
       <w:r>
         <w:rPr>
           <w:rStyle w:val="CodeChar"/>
+          <w:highlight w:val="yellow"/>
         </w:rPr>
         <w:t>Username</w:t>
       </w:r>
       <w:r>
         <w:rPr>
           <w:rStyle w:val="CodeChar"/>
+          <w:highlight w:val="yellow"/>
         </w:rPr>
         <w:t xml:space="preserve"> </w:t>
       </w:r>
@@ -549,6 +581,7 @@
           <w:rStyle w:val="CodeChar"/>
           <w:rFonts w:asciiTheme="minorHAnsi" w:hAnsiTheme="minorHAnsi" w:cstheme="minorHAnsi"/>
           <w:b w:val="0"/>
+          <w:highlight w:val="yellow"/>
         </w:rPr>
         <w:t xml:space="preserve">– a </w:t>
       </w:r>
@@ -556,6 +589,7 @@
         <w:rPr>
           <w:rStyle w:val="CodeChar"/>
           <w:rFonts w:asciiTheme="minorHAnsi" w:hAnsiTheme="minorHAnsi" w:cstheme="minorHAnsi"/>
+          <w:highlight w:val="yellow"/>
         </w:rPr>
         <w:t>string</w:t>
       </w:r>
@@ -563,47 +597,67 @@
         <w:rPr>
           <w:rStyle w:val="CodeChar"/>
           <w:rFonts w:asciiTheme="minorHAnsi" w:hAnsiTheme="minorHAnsi" w:cstheme="minorHAnsi"/>
+          <w:highlight w:val="yellow"/>
           <w:lang w:val="bg-BG"/>
         </w:rPr>
         <w:t xml:space="preserve"> </w:t>
       </w:r>
       <w:r>
+        <w:rPr>
+          <w:highlight w:val="yellow"/>
+        </w:rPr>
         <w:t xml:space="preserve">with </w:t>
       </w:r>
       <w:r>
         <w:rPr>
           <w:b/>
+          <w:highlight w:val="yellow"/>
         </w:rPr>
         <w:t>min length</w:t>
       </w:r>
       <w:r>
+        <w:rPr>
+          <w:highlight w:val="yellow"/>
+        </w:rPr>
         <w:t xml:space="preserve"> </w:t>
       </w:r>
       <w:r>
         <w:rPr>
           <w:b/>
+          <w:highlight w:val="yellow"/>
         </w:rPr>
         <w:t xml:space="preserve">5 </w:t>
       </w:r>
       <w:r>
+        <w:rPr>
+          <w:highlight w:val="yellow"/>
+        </w:rPr>
         <w:t xml:space="preserve">and </w:t>
       </w:r>
       <w:r>
         <w:rPr>
           <w:b/>
+          <w:highlight w:val="yellow"/>
         </w:rPr>
         <w:t>max length 20</w:t>
       </w:r>
       <w:r>
+        <w:rPr>
+          <w:highlight w:val="yellow"/>
+        </w:rPr>
         <w:t xml:space="preserve"> (</w:t>
       </w:r>
       <w:r>
         <w:rPr>
           <w:rStyle w:val="Strong"/>
+          <w:highlight w:val="yellow"/>
         </w:rPr>
         <w:t>required</w:t>
       </w:r>
       <w:r>
+        <w:rPr>
+          <w:highlight w:val="yellow"/>
+        </w:rPr>
         <w:t>)</w:t>
       </w:r>
     </w:p>
@@ -617,20 +671,26 @@
         <w:jc w:val="both"/>
         <w:rPr>
           <w:b/>
-        </w:rPr>
-      </w:pPr>
-      <w:r>
+          <w:highlight w:val="yellow"/>
+        </w:rPr>
+      </w:pPr>
+      <w:r>
+        <w:rPr>
+          <w:highlight w:val="yellow"/>
+        </w:rPr>
         <w:t xml:space="preserve">Has an </w:t>
       </w:r>
       <w:r>
         <w:rPr>
           <w:rStyle w:val="CodeChar"/>
+          <w:highlight w:val="yellow"/>
         </w:rPr>
         <w:t>Email</w:t>
       </w:r>
       <w:r>
         <w:rPr>
           <w:rStyle w:val="CodeChar"/>
+          <w:highlight w:val="yellow"/>
         </w:rPr>
         <w:t xml:space="preserve"> -</w:t>
       </w:r>
@@ -639,41 +699,43 @@
           <w:rStyle w:val="CodeChar"/>
           <w:rFonts w:asciiTheme="minorHAnsi" w:hAnsiTheme="minorHAnsi" w:cstheme="minorHAnsi"/>
           <w:b w:val="0"/>
+          <w:highlight w:val="yellow"/>
+        </w:rPr>
+        <w:t xml:space="preserve"> a </w:t>
+      </w:r>
+      <w:r>
+        <w:rPr>
+          <w:rStyle w:val="CodeChar"/>
+          <w:rFonts w:asciiTheme="minorHAnsi" w:hAnsiTheme="minorHAnsi" w:cstheme="minorHAnsi"/>
+          <w:highlight w:val="yellow"/>
+        </w:rPr>
+        <w:t>string</w:t>
+      </w:r>
+      <w:r>
+        <w:rPr>
+          <w:rStyle w:val="CodeChar"/>
+          <w:rFonts w:asciiTheme="minorHAnsi" w:hAnsiTheme="minorHAnsi" w:cstheme="minorHAnsi"/>
+          <w:highlight w:val="yellow"/>
         </w:rPr>
         <w:t xml:space="preserve"> </w:t>
       </w:r>
       <w:r>
         <w:rPr>
-          <w:rStyle w:val="CodeChar"/>
-          <w:rFonts w:asciiTheme="minorHAnsi" w:hAnsiTheme="minorHAnsi" w:cstheme="minorHAnsi"/>
-          <w:b w:val="0"/>
-        </w:rPr>
-        <w:t xml:space="preserve">a </w:t>
-      </w:r>
-      <w:r>
-        <w:rPr>
-          <w:rStyle w:val="CodeChar"/>
-          <w:rFonts w:asciiTheme="minorHAnsi" w:hAnsiTheme="minorHAnsi" w:cstheme="minorHAnsi"/>
-        </w:rPr>
-        <w:t>string</w:t>
-      </w:r>
-      <w:r>
-        <w:rPr>
-          <w:rStyle w:val="CodeChar"/>
-          <w:rFonts w:asciiTheme="minorHAnsi" w:hAnsiTheme="minorHAnsi" w:cstheme="minorHAnsi"/>
-        </w:rPr>
-        <w:t xml:space="preserve"> </w:t>
-      </w:r>
-      <w:r>
+          <w:highlight w:val="yellow"/>
+        </w:rPr>
         <w:t>(</w:t>
       </w:r>
       <w:r>
         <w:rPr>
           <w:b/>
+          <w:highlight w:val="yellow"/>
         </w:rPr>
         <w:t>required</w:t>
       </w:r>
       <w:r>
+        <w:rPr>
+          <w:highlight w:val="yellow"/>
+        </w:rPr>
         <w:t>)</w:t>
       </w:r>
     </w:p>
@@ -685,19 +747,27 @@
           <w:numId w:val="17"/>
         </w:numPr>
         <w:jc w:val="both"/>
-      </w:pPr>
-      <w:r>
+        <w:rPr>
+          <w:highlight w:val="yellow"/>
+        </w:rPr>
+      </w:pPr>
+      <w:r>
+        <w:rPr>
+          <w:highlight w:val="yellow"/>
+        </w:rPr>
         <w:t xml:space="preserve">Has a </w:t>
       </w:r>
       <w:r>
         <w:rPr>
           <w:rStyle w:val="CodeChar"/>
+          <w:highlight w:val="yellow"/>
         </w:rPr>
         <w:t>Password</w:t>
       </w:r>
       <w:r>
         <w:rPr>
           <w:rStyle w:val="CodeChar"/>
+          <w:highlight w:val="yellow"/>
         </w:rPr>
         <w:t xml:space="preserve"> –</w:t>
       </w:r>
@@ -705,6 +775,7 @@
         <w:rPr>
           <w:rStyle w:val="CodeChar"/>
           <w:rFonts w:asciiTheme="minorHAnsi" w:hAnsiTheme="minorHAnsi" w:cstheme="minorHAnsi"/>
+          <w:highlight w:val="yellow"/>
         </w:rPr>
         <w:t xml:space="preserve"> </w:t>
       </w:r>
@@ -713,6 +784,7 @@
           <w:rStyle w:val="CodeChar"/>
           <w:rFonts w:asciiTheme="minorHAnsi" w:hAnsiTheme="minorHAnsi" w:cstheme="minorHAnsi"/>
           <w:b w:val="0"/>
+          <w:highlight w:val="yellow"/>
         </w:rPr>
         <w:t xml:space="preserve">a </w:t>
       </w:r>
@@ -720,6 +792,7 @@
         <w:rPr>
           <w:rStyle w:val="CodeChar"/>
           <w:rFonts w:asciiTheme="minorHAnsi" w:hAnsiTheme="minorHAnsi" w:cstheme="minorHAnsi"/>
+          <w:highlight w:val="yellow"/>
         </w:rPr>
         <w:t>string</w:t>
       </w:r>
@@ -727,63 +800,76 @@
         <w:rPr>
           <w:rStyle w:val="CodeChar"/>
           <w:rFonts w:asciiTheme="minorHAnsi" w:hAnsiTheme="minorHAnsi" w:cstheme="minorHAnsi"/>
+          <w:highlight w:val="yellow"/>
         </w:rPr>
         <w:t xml:space="preserve"> </w:t>
       </w:r>
       <w:r>
+        <w:rPr>
+          <w:highlight w:val="yellow"/>
+        </w:rPr>
         <w:t xml:space="preserve">with </w:t>
       </w:r>
       <w:r>
         <w:rPr>
           <w:b/>
+          <w:highlight w:val="yellow"/>
         </w:rPr>
         <w:t>min length</w:t>
       </w:r>
       <w:r>
+        <w:rPr>
+          <w:highlight w:val="yellow"/>
+        </w:rPr>
         <w:t xml:space="preserve"> </w:t>
       </w:r>
       <w:r>
         <w:rPr>
           <w:b/>
-        </w:rPr>
-        <w:t>6</w:t>
+          <w:highlight w:val="yellow"/>
+        </w:rPr>
+        <w:t xml:space="preserve">6 </w:t>
+      </w:r>
+      <w:r>
+        <w:rPr>
+          <w:highlight w:val="yellow"/>
+        </w:rPr>
+        <w:t xml:space="preserve">and </w:t>
       </w:r>
       <w:r>
         <w:rPr>
           <w:b/>
+          <w:highlight w:val="yellow"/>
+        </w:rPr>
+        <w:t>max length 20</w:t>
+      </w:r>
+      <w:r>
+        <w:rPr>
+          <w:highlight w:val="yellow"/>
         </w:rPr>
         <w:t xml:space="preserve"> </w:t>
       </w:r>
       <w:r>
-        <w:t xml:space="preserve">and </w:t>
-      </w:r>
-      <w:r>
-        <w:rPr>
-          <w:b/>
-        </w:rPr>
-        <w:t>max length 20</w:t>
-      </w:r>
-      <w:r>
+        <w:rPr>
+          <w:rStyle w:val="CodeChar"/>
+          <w:rFonts w:asciiTheme="minorHAnsi" w:hAnsiTheme="minorHAnsi" w:cstheme="minorHAnsi"/>
+          <w:highlight w:val="yellow"/>
+        </w:rPr>
         <w:t xml:space="preserve"> </w:t>
       </w:r>
       <w:r>
         <w:rPr>
           <w:rStyle w:val="CodeChar"/>
           <w:rFonts w:asciiTheme="minorHAnsi" w:hAnsiTheme="minorHAnsi" w:cstheme="minorHAnsi"/>
-        </w:rPr>
-        <w:t xml:space="preserve"> </w:t>
+          <w:highlight w:val="yellow"/>
+        </w:rPr>
+        <w:t>-</w:t>
       </w:r>
       <w:r>
         <w:rPr>
           <w:rStyle w:val="CodeChar"/>
           <w:rFonts w:asciiTheme="minorHAnsi" w:hAnsiTheme="minorHAnsi" w:cstheme="minorHAnsi"/>
-        </w:rPr>
-        <w:t>-</w:t>
-      </w:r>
-      <w:r>
-        <w:rPr>
-          <w:rStyle w:val="CodeChar"/>
-          <w:rFonts w:asciiTheme="minorHAnsi" w:hAnsiTheme="minorHAnsi" w:cstheme="minorHAnsi"/>
+          <w:highlight w:val="yellow"/>
         </w:rPr>
         <w:t xml:space="preserve"> hashed </w:t>
       </w:r>
@@ -793,19 +879,27 @@
           <w:rFonts w:asciiTheme="minorHAnsi" w:hAnsiTheme="minorHAnsi"/>
           <w:b w:val="0"/>
           <w:noProof w:val="0"/>
+          <w:highlight w:val="yellow"/>
         </w:rPr>
         <w:t xml:space="preserve">in the database </w:t>
       </w:r>
       <w:r>
+        <w:rPr>
+          <w:highlight w:val="yellow"/>
+        </w:rPr>
         <w:t>(</w:t>
       </w:r>
       <w:r>
         <w:rPr>
           <w:rStyle w:val="Strong"/>
+          <w:highlight w:val="yellow"/>
         </w:rPr>
         <w:t>required</w:t>
       </w:r>
       <w:r>
+        <w:rPr>
+          <w:highlight w:val="yellow"/>
+        </w:rPr>
         <w:t>)</w:t>
       </w:r>
     </w:p>
@@ -817,26 +911,40 @@
           <w:numId w:val="17"/>
         </w:numPr>
         <w:jc w:val="both"/>
-      </w:pPr>
-      <w:r>
+        <w:rPr>
+          <w:highlight w:val="yellow"/>
+        </w:rPr>
+      </w:pPr>
+      <w:r>
+        <w:rPr>
+          <w:highlight w:val="yellow"/>
+        </w:rPr>
         <w:t xml:space="preserve">Has </w:t>
       </w:r>
       <w:r>
         <w:rPr>
           <w:b/>
+          <w:highlight w:val="yellow"/>
         </w:rPr>
         <w:t>UserTrips</w:t>
       </w:r>
       <w:r>
+        <w:rPr>
+          <w:highlight w:val="yellow"/>
+        </w:rPr>
         <w:t xml:space="preserve"> collection – a </w:t>
       </w:r>
       <w:r>
         <w:rPr>
           <w:b/>
+          <w:highlight w:val="yellow"/>
         </w:rPr>
         <w:t>UserTrip</w:t>
       </w:r>
       <w:r>
+        <w:rPr>
+          <w:highlight w:val="yellow"/>
+        </w:rPr>
         <w:t xml:space="preserve"> type</w:t>
       </w:r>
     </w:p>
@@ -845,11 +953,13 @@
         <w:pStyle w:val="Heading3"/>
         <w:jc w:val="both"/>
         <w:rPr>
+          <w:highlight w:val="yellow"/>
           <w:lang w:val="sq-AL"/>
         </w:rPr>
       </w:pPr>
       <w:r>
         <w:rPr>
+          <w:highlight w:val="yellow"/>
           <w:lang w:val="sq-AL"/>
         </w:rPr>
         <w:t>Trip</w:t>
@@ -866,10 +976,12 @@
         <w:rPr>
           <w:rFonts w:cstheme="minorHAnsi"/>
           <w:b/>
-        </w:rPr>
-      </w:pPr>
-      <w:r>
-        <w:rPr>
+          <w:highlight w:val="yellow"/>
+        </w:rPr>
+      </w:pPr>
+      <w:r>
+        <w:rPr>
+          <w:highlight w:val="yellow"/>
           <w:lang w:val="sq-AL"/>
         </w:rPr>
         <w:t xml:space="preserve">Has an </w:t>
@@ -877,18 +989,21 @@
       <w:r>
         <w:rPr>
           <w:rStyle w:val="CodeChar"/>
+          <w:highlight w:val="yellow"/>
           <w:lang w:val="sq-AL"/>
         </w:rPr>
         <w:t>Id</w:t>
       </w:r>
       <w:r>
         <w:rPr>
+          <w:highlight w:val="yellow"/>
           <w:lang w:val="sq-AL"/>
         </w:rPr>
         <w:t xml:space="preserve"> – a</w:t>
       </w:r>
       <w:r>
         <w:rPr>
+          <w:highlight w:val="yellow"/>
           <w:lang w:val="sq-AL"/>
         </w:rPr>
         <w:t xml:space="preserve"> </w:t>
@@ -896,6 +1011,7 @@
       <w:r>
         <w:rPr>
           <w:b/>
+          <w:highlight w:val="yellow"/>
           <w:lang w:val="sq-AL"/>
         </w:rPr>
         <w:t>s</w:t>
@@ -903,6 +1019,7 @@
       <w:r>
         <w:rPr>
           <w:b/>
+          <w:highlight w:val="yellow"/>
           <w:lang w:val="sq-AL"/>
         </w:rPr>
         <w:t>tring</w:t>
@@ -911,6 +1028,7 @@
         <w:rPr>
           <w:rFonts w:cstheme="minorHAnsi"/>
           <w:b/>
+          <w:highlight w:val="yellow"/>
         </w:rPr>
         <w:t>, Primary Key</w:t>
       </w:r>
@@ -923,9 +1041,13 @@
           <w:numId w:val="4"/>
         </w:numPr>
         <w:jc w:val="both"/>
-      </w:pPr>
-      <w:r>
-        <w:rPr>
+        <w:rPr>
+          <w:highlight w:val="yellow"/>
+        </w:rPr>
+      </w:pPr>
+      <w:r>
+        <w:rPr>
+          <w:highlight w:val="yellow"/>
           <w:lang w:val="sq-AL"/>
         </w:rPr>
         <w:t xml:space="preserve">Has a </w:t>
@@ -933,12 +1055,14 @@
       <w:r>
         <w:rPr>
           <w:rStyle w:val="CodeChar"/>
+          <w:highlight w:val="yellow"/>
           <w:lang w:val="sq-AL"/>
         </w:rPr>
         <w:t>StartPoint</w:t>
       </w:r>
       <w:r>
         <w:rPr>
+          <w:highlight w:val="yellow"/>
           <w:lang w:val="sq-AL"/>
         </w:rPr>
         <w:t xml:space="preserve"> – a </w:t>
@@ -947,6 +1071,7 @@
         <w:rPr>
           <w:rStyle w:val="CodeChar"/>
           <w:rFonts w:asciiTheme="minorHAnsi" w:hAnsiTheme="minorHAnsi" w:cstheme="minorHAnsi"/>
+          <w:highlight w:val="yellow"/>
         </w:rPr>
         <w:t>string</w:t>
       </w:r>
@@ -954,20 +1079,28 @@
         <w:rPr>
           <w:rStyle w:val="CodeChar"/>
           <w:rFonts w:asciiTheme="minorHAnsi" w:hAnsiTheme="minorHAnsi" w:cstheme="minorHAnsi"/>
+          <w:highlight w:val="yellow"/>
           <w:lang w:val="bg-BG"/>
         </w:rPr>
         <w:t xml:space="preserve"> </w:t>
       </w:r>
       <w:r>
+        <w:rPr>
+          <w:highlight w:val="yellow"/>
+        </w:rPr>
         <w:t>(</w:t>
       </w:r>
       <w:r>
         <w:rPr>
           <w:rStyle w:val="Strong"/>
+          <w:highlight w:val="yellow"/>
         </w:rPr>
         <w:t>required</w:t>
       </w:r>
       <w:r>
+        <w:rPr>
+          <w:highlight w:val="yellow"/>
+        </w:rPr>
         <w:t>)</w:t>
       </w:r>
     </w:p>
@@ -979,9 +1112,13 @@
           <w:numId w:val="4"/>
         </w:numPr>
         <w:jc w:val="both"/>
-      </w:pPr>
-      <w:r>
-        <w:rPr>
+        <w:rPr>
+          <w:highlight w:val="yellow"/>
+        </w:rPr>
+      </w:pPr>
+      <w:r>
+        <w:rPr>
+          <w:highlight w:val="yellow"/>
           <w:lang w:val="sq-AL"/>
         </w:rPr>
         <w:t xml:space="preserve">Has a </w:t>
@@ -989,12 +1126,14 @@
       <w:r>
         <w:rPr>
           <w:rStyle w:val="CodeChar"/>
+          <w:highlight w:val="yellow"/>
           <w:lang w:val="sq-AL"/>
         </w:rPr>
         <w:t>EndPoint</w:t>
       </w:r>
       <w:r>
         <w:rPr>
+          <w:highlight w:val="yellow"/>
           <w:lang w:val="sq-AL"/>
         </w:rPr>
         <w:t xml:space="preserve"> – a </w:t>
@@ -1003,6 +1142,7 @@
         <w:rPr>
           <w:rStyle w:val="CodeChar"/>
           <w:rFonts w:asciiTheme="minorHAnsi" w:hAnsiTheme="minorHAnsi" w:cstheme="minorHAnsi"/>
+          <w:highlight w:val="yellow"/>
         </w:rPr>
         <w:t>string</w:t>
       </w:r>
@@ -1010,20 +1150,28 @@
         <w:rPr>
           <w:rStyle w:val="CodeChar"/>
           <w:rFonts w:asciiTheme="minorHAnsi" w:hAnsiTheme="minorHAnsi" w:cstheme="minorHAnsi"/>
+          <w:highlight w:val="yellow"/>
           <w:lang w:val="bg-BG"/>
         </w:rPr>
         <w:t xml:space="preserve"> </w:t>
       </w:r>
       <w:r>
+        <w:rPr>
+          <w:highlight w:val="yellow"/>
+        </w:rPr>
         <w:t>(</w:t>
       </w:r>
       <w:r>
         <w:rPr>
           <w:rStyle w:val="Strong"/>
+          <w:highlight w:val="yellow"/>
         </w:rPr>
         <w:t>required</w:t>
       </w:r>
       <w:r>
+        <w:rPr>
+          <w:highlight w:val="yellow"/>
+        </w:rPr>
         <w:t>)</w:t>
       </w:r>
     </w:p>
@@ -1035,9 +1183,13 @@
           <w:numId w:val="4"/>
         </w:numPr>
         <w:jc w:val="both"/>
-      </w:pPr>
-      <w:r>
-        <w:rPr>
+        <w:rPr>
+          <w:highlight w:val="yellow"/>
+        </w:rPr>
+      </w:pPr>
+      <w:r>
+        <w:rPr>
+          <w:highlight w:val="yellow"/>
           <w:lang w:val="sq-AL"/>
         </w:rPr>
         <w:t xml:space="preserve">Has a </w:t>
@@ -1045,12 +1197,14 @@
       <w:r>
         <w:rPr>
           <w:rStyle w:val="CodeChar"/>
+          <w:highlight w:val="yellow"/>
           <w:lang w:val="sq-AL"/>
         </w:rPr>
         <w:t>DepartureTime</w:t>
       </w:r>
       <w:r>
         <w:rPr>
+          <w:highlight w:val="yellow"/>
           <w:lang w:val="sq-AL"/>
         </w:rPr>
         <w:t xml:space="preserve"> – a </w:t>
@@ -1059,6 +1213,7 @@
         <w:rPr>
           <w:rStyle w:val="CodeChar"/>
           <w:rFonts w:asciiTheme="minorHAnsi" w:hAnsiTheme="minorHAnsi" w:cstheme="minorHAnsi"/>
+          <w:highlight w:val="yellow"/>
         </w:rPr>
         <w:t>datetime</w:t>
       </w:r>
@@ -1066,33 +1221,48 @@
         <w:rPr>
           <w:rStyle w:val="CodeChar"/>
           <w:rFonts w:asciiTheme="minorHAnsi" w:hAnsiTheme="minorHAnsi" w:cstheme="minorHAnsi"/>
+          <w:highlight w:val="yellow"/>
           <w:lang w:val="bg-BG"/>
         </w:rPr>
         <w:t xml:space="preserve"> </w:t>
       </w:r>
       <w:r>
+        <w:rPr>
+          <w:highlight w:val="yellow"/>
+        </w:rPr>
         <w:t>(</w:t>
       </w:r>
       <w:r>
         <w:rPr>
           <w:rStyle w:val="Strong"/>
+          <w:highlight w:val="yellow"/>
         </w:rPr>
         <w:t>required</w:t>
       </w:r>
       <w:r>
+        <w:rPr>
+          <w:highlight w:val="yellow"/>
+        </w:rPr>
         <w:t>)</w:t>
       </w:r>
       <w:r>
+        <w:rPr>
+          <w:highlight w:val="yellow"/>
+        </w:rPr>
         <w:t xml:space="preserve"> (use format: "</w:t>
       </w:r>
       <w:r>
         <w:rPr>
           <w:rFonts w:ascii="Consolas" w:hAnsi="Consolas"/>
           <w:b/>
+          <w:highlight w:val="yellow"/>
         </w:rPr>
         <w:t>dd.MM.yyyy HH:mm</w:t>
       </w:r>
       <w:r>
+        <w:rPr>
+          <w:highlight w:val="yellow"/>
+        </w:rPr>
         <w:t>")</w:t>
       </w:r>
     </w:p>
@@ -1104,9 +1274,13 @@
           <w:numId w:val="4"/>
         </w:numPr>
         <w:jc w:val="both"/>
-      </w:pPr>
-      <w:r>
-        <w:rPr>
+        <w:rPr>
+          <w:highlight w:val="yellow"/>
+        </w:rPr>
+      </w:pPr>
+      <w:r>
+        <w:rPr>
+          <w:highlight w:val="yellow"/>
           <w:lang w:val="sq-AL"/>
         </w:rPr>
         <w:t xml:space="preserve">Has a </w:t>
@@ -1114,24 +1288,28 @@
       <w:r>
         <w:rPr>
           <w:rStyle w:val="CodeChar"/>
+          <w:highlight w:val="yellow"/>
           <w:lang w:val="sq-AL"/>
         </w:rPr>
         <w:t>Seats</w:t>
       </w:r>
       <w:r>
         <w:rPr>
+          <w:highlight w:val="yellow"/>
           <w:lang w:val="sq-AL"/>
         </w:rPr>
         <w:t xml:space="preserve"> – a</w:t>
       </w:r>
       <w:r>
         <w:rPr>
+          <w:highlight w:val="yellow"/>
           <w:lang w:val="sq-AL"/>
         </w:rPr>
         <w:t>n</w:t>
       </w:r>
       <w:r>
         <w:rPr>
+          <w:highlight w:val="yellow"/>
           <w:lang w:val="sq-AL"/>
         </w:rPr>
         <w:t xml:space="preserve"> </w:t>
@@ -1140,6 +1318,7 @@
         <w:rPr>
           <w:rStyle w:val="CodeChar"/>
           <w:rFonts w:asciiTheme="minorHAnsi" w:hAnsiTheme="minorHAnsi" w:cstheme="minorHAnsi"/>
+          <w:highlight w:val="yellow"/>
         </w:rPr>
         <w:t>integer</w:t>
       </w:r>
@@ -1147,56 +1326,54 @@
         <w:rPr>
           <w:rStyle w:val="CodeChar"/>
           <w:rFonts w:asciiTheme="minorHAnsi" w:hAnsiTheme="minorHAnsi" w:cstheme="minorHAnsi"/>
+          <w:highlight w:val="yellow"/>
           <w:lang w:val="bg-BG"/>
         </w:rPr>
         <w:t xml:space="preserve"> </w:t>
       </w:r>
       <w:r>
+        <w:rPr>
+          <w:highlight w:val="yellow"/>
+        </w:rPr>
         <w:t xml:space="preserve">with </w:t>
       </w:r>
       <w:r>
         <w:rPr>
           <w:b/>
-        </w:rPr>
-        <w:t xml:space="preserve">min </w:t>
+          <w:highlight w:val="yellow"/>
+        </w:rPr>
+        <w:t xml:space="preserve">min value 2 </w:t>
+      </w:r>
+      <w:r>
+        <w:rPr>
+          <w:highlight w:val="yellow"/>
+        </w:rPr>
+        <w:t xml:space="preserve">and </w:t>
       </w:r>
       <w:r>
         <w:rPr>
           <w:b/>
-        </w:rPr>
-        <w:t>value 2</w:t>
-      </w:r>
-      <w:r>
-        <w:rPr>
-          <w:b/>
-        </w:rPr>
-        <w:t xml:space="preserve"> </w:t>
-      </w:r>
-      <w:r>
-        <w:t xml:space="preserve">and </w:t>
-      </w:r>
-      <w:r>
-        <w:rPr>
-          <w:b/>
-        </w:rPr>
-        <w:t xml:space="preserve">max </w:t>
-      </w:r>
-      <w:r>
-        <w:rPr>
-          <w:b/>
-        </w:rPr>
-        <w:t>value 6</w:t>
-      </w:r>
-      <w:r>
+          <w:highlight w:val="yellow"/>
+        </w:rPr>
+        <w:t>max value 6</w:t>
+      </w:r>
+      <w:r>
+        <w:rPr>
+          <w:highlight w:val="yellow"/>
+        </w:rPr>
         <w:t xml:space="preserve"> (</w:t>
       </w:r>
       <w:r>
         <w:rPr>
           <w:rStyle w:val="Strong"/>
+          <w:highlight w:val="yellow"/>
         </w:rPr>
         <w:t>required</w:t>
       </w:r>
       <w:r>
+        <w:rPr>
+          <w:highlight w:val="yellow"/>
+        </w:rPr>
         <w:t>)</w:t>
       </w:r>
     </w:p>
@@ -1208,9 +1385,13 @@
           <w:numId w:val="4"/>
         </w:numPr>
         <w:jc w:val="both"/>
-      </w:pPr>
-      <w:r>
-        <w:rPr>
+        <w:rPr>
+          <w:highlight w:val="yellow"/>
+        </w:rPr>
+      </w:pPr>
+      <w:r>
+        <w:rPr>
+          <w:highlight w:val="yellow"/>
           <w:lang w:val="sq-AL"/>
         </w:rPr>
         <w:t xml:space="preserve">Has a </w:t>
@@ -1218,12 +1399,14 @@
       <w:r>
         <w:rPr>
           <w:rStyle w:val="CodeChar"/>
+          <w:highlight w:val="yellow"/>
           <w:lang w:val="sq-AL"/>
         </w:rPr>
         <w:t>Description</w:t>
       </w:r>
       <w:r>
         <w:rPr>
+          <w:highlight w:val="yellow"/>
           <w:lang w:val="sq-AL"/>
         </w:rPr>
         <w:t xml:space="preserve"> – a </w:t>
@@ -1232,6 +1415,7 @@
         <w:rPr>
           <w:rStyle w:val="CodeChar"/>
           <w:rFonts w:asciiTheme="minorHAnsi" w:hAnsiTheme="minorHAnsi" w:cstheme="minorHAnsi"/>
+          <w:highlight w:val="yellow"/>
         </w:rPr>
         <w:t>string</w:t>
       </w:r>
@@ -1239,35 +1423,48 @@
         <w:rPr>
           <w:rStyle w:val="CodeChar"/>
           <w:rFonts w:asciiTheme="minorHAnsi" w:hAnsiTheme="minorHAnsi" w:cstheme="minorHAnsi"/>
+          <w:highlight w:val="yellow"/>
           <w:lang w:val="bg-BG"/>
         </w:rPr>
         <w:t xml:space="preserve"> </w:t>
       </w:r>
       <w:r>
+        <w:rPr>
+          <w:highlight w:val="yellow"/>
+        </w:rPr>
         <w:t xml:space="preserve">with </w:t>
       </w:r>
       <w:r>
         <w:rPr>
           <w:b/>
+          <w:highlight w:val="yellow"/>
         </w:rPr>
         <w:t xml:space="preserve">max length </w:t>
       </w:r>
       <w:r>
         <w:rPr>
           <w:b/>
+          <w:highlight w:val="yellow"/>
         </w:rPr>
         <w:t>80</w:t>
       </w:r>
       <w:r>
+        <w:rPr>
+          <w:highlight w:val="yellow"/>
+        </w:rPr>
         <w:t xml:space="preserve"> (</w:t>
       </w:r>
       <w:r>
         <w:rPr>
           <w:rStyle w:val="Strong"/>
+          <w:highlight w:val="yellow"/>
         </w:rPr>
         <w:t>required</w:t>
       </w:r>
       <w:r>
+        <w:rPr>
+          <w:highlight w:val="yellow"/>
+        </w:rPr>
         <w:t>)</w:t>
       </w:r>
     </w:p>
@@ -1279,9 +1476,13 @@
           <w:numId w:val="4"/>
         </w:numPr>
         <w:jc w:val="both"/>
-      </w:pPr>
-      <w:r>
-        <w:rPr>
+        <w:rPr>
+          <w:highlight w:val="yellow"/>
+        </w:rPr>
+      </w:pPr>
+      <w:r>
+        <w:rPr>
+          <w:highlight w:val="yellow"/>
           <w:lang w:val="sq-AL"/>
         </w:rPr>
         <w:t xml:space="preserve">Has a </w:t>
@@ -1289,12 +1490,14 @@
       <w:r>
         <w:rPr>
           <w:rStyle w:val="CodeChar"/>
+          <w:highlight w:val="yellow"/>
           <w:lang w:val="sq-AL"/>
         </w:rPr>
         <w:t>ImagePath</w:t>
       </w:r>
       <w:r>
         <w:rPr>
+          <w:highlight w:val="yellow"/>
           <w:lang w:val="sq-AL"/>
         </w:rPr>
         <w:t xml:space="preserve"> – a </w:t>
@@ -1303,6 +1506,7 @@
         <w:rPr>
           <w:rStyle w:val="CodeChar"/>
           <w:rFonts w:asciiTheme="minorHAnsi" w:hAnsiTheme="minorHAnsi" w:cstheme="minorHAnsi"/>
+          <w:highlight w:val="yellow"/>
         </w:rPr>
         <w:t>string</w:t>
       </w:r>
@@ -1315,26 +1519,40 @@
           <w:numId w:val="4"/>
         </w:numPr>
         <w:jc w:val="both"/>
-      </w:pPr>
-      <w:r>
+        <w:rPr>
+          <w:highlight w:val="yellow"/>
+        </w:rPr>
+      </w:pPr>
+      <w:r>
+        <w:rPr>
+          <w:highlight w:val="yellow"/>
+        </w:rPr>
         <w:t xml:space="preserve">Has </w:t>
       </w:r>
       <w:r>
         <w:rPr>
           <w:b/>
+          <w:highlight w:val="yellow"/>
         </w:rPr>
         <w:t>UserTrips</w:t>
       </w:r>
       <w:r>
+        <w:rPr>
+          <w:highlight w:val="yellow"/>
+        </w:rPr>
         <w:t xml:space="preserve"> collection – a </w:t>
       </w:r>
       <w:r>
         <w:rPr>
           <w:b/>
+          <w:highlight w:val="yellow"/>
         </w:rPr>
         <w:t>UserTrip</w:t>
       </w:r>
       <w:r>
+        <w:rPr>
+          <w:highlight w:val="yellow"/>
+        </w:rPr>
         <w:t xml:space="preserve"> type</w:t>
       </w:r>
     </w:p>
@@ -1343,11 +1561,13 @@
         <w:pStyle w:val="Heading3"/>
         <w:jc w:val="both"/>
         <w:rPr>
+          <w:highlight w:val="yellow"/>
           <w:lang w:val="sq-AL"/>
         </w:rPr>
       </w:pPr>
       <w:r>
         <w:rPr>
+          <w:highlight w:val="yellow"/>
           <w:lang w:val="sq-AL"/>
         </w:rPr>
         <w:t>UserTrip</w:t>
@@ -1362,11 +1582,13 @@
         </w:numPr>
         <w:jc w:val="both"/>
         <w:rPr>
+          <w:highlight w:val="yellow"/>
           <w:lang w:val="sq-AL"/>
         </w:rPr>
       </w:pPr>
       <w:r>
         <w:rPr>
+          <w:highlight w:val="yellow"/>
           <w:lang w:val="sq-AL"/>
         </w:rPr>
         <w:t xml:space="preserve">Has </w:t>
@@ -1374,12 +1596,14 @@
       <w:r>
         <w:rPr>
           <w:rStyle w:val="CodeChar"/>
+          <w:highlight w:val="yellow"/>
           <w:lang w:val="sq-AL"/>
         </w:rPr>
         <w:t>UserId</w:t>
       </w:r>
       <w:r>
         <w:rPr>
+          <w:highlight w:val="yellow"/>
           <w:lang w:val="sq-AL"/>
         </w:rPr>
         <w:t xml:space="preserve"> – a </w:t>
@@ -1387,6 +1611,7 @@
       <w:r>
         <w:rPr>
           <w:b/>
+          <w:highlight w:val="yellow"/>
         </w:rPr>
         <w:t>string</w:t>
       </w:r>
@@ -1400,11 +1625,13 @@
         </w:numPr>
         <w:jc w:val="both"/>
         <w:rPr>
+          <w:highlight w:val="yellow"/>
           <w:lang w:val="sq-AL"/>
         </w:rPr>
       </w:pPr>
       <w:r>
         <w:rPr>
+          <w:highlight w:val="yellow"/>
           <w:lang w:val="sq-AL"/>
         </w:rPr>
         <w:t xml:space="preserve">Has </w:t>
@@ -1412,12 +1639,14 @@
       <w:r>
         <w:rPr>
           <w:rStyle w:val="CodeChar"/>
+          <w:highlight w:val="yellow"/>
           <w:lang w:val="sq-AL"/>
         </w:rPr>
         <w:t>User</w:t>
       </w:r>
       <w:r>
         <w:rPr>
+          <w:highlight w:val="yellow"/>
           <w:lang w:val="sq-AL"/>
         </w:rPr>
         <w:t xml:space="preserve"> – a </w:t>
@@ -1425,17 +1654,20 @@
       <w:r>
         <w:rPr>
           <w:rStyle w:val="CodeChar"/>
+          <w:highlight w:val="yellow"/>
         </w:rPr>
         <w:t>User</w:t>
       </w:r>
       <w:r>
         <w:rPr>
+          <w:highlight w:val="yellow"/>
           <w:lang w:val="sq-AL"/>
         </w:rPr>
         <w:t xml:space="preserve"> </w:t>
       </w:r>
       <w:r>
         <w:rPr>
+          <w:highlight w:val="yellow"/>
           <w:lang w:val="sq-AL"/>
         </w:rPr>
         <w:t>object</w:t>
@@ -1449,22 +1681,33 @@
           <w:numId w:val="10"/>
         </w:numPr>
         <w:jc w:val="both"/>
-      </w:pPr>
-      <w:r>
+        <w:rPr>
+          <w:highlight w:val="yellow"/>
+        </w:rPr>
+      </w:pPr>
+      <w:r>
+        <w:rPr>
+          <w:highlight w:val="yellow"/>
+        </w:rPr>
         <w:t xml:space="preserve">Has </w:t>
       </w:r>
       <w:r>
         <w:rPr>
           <w:b/>
+          <w:highlight w:val="yellow"/>
         </w:rPr>
         <w:t>TripId</w:t>
       </w:r>
       <w:r>
+        <w:rPr>
+          <w:highlight w:val="yellow"/>
+        </w:rPr>
         <w:t xml:space="preserve">– a </w:t>
       </w:r>
       <w:r>
         <w:rPr>
           <w:b/>
+          <w:highlight w:val="yellow"/>
         </w:rPr>
         <w:t>string</w:t>
       </w:r>
@@ -1477,38 +1720,44 @@
           <w:numId w:val="10"/>
         </w:numPr>
         <w:jc w:val="both"/>
-      </w:pPr>
-      <w:r>
+        <w:rPr>
+          <w:highlight w:val="yellow"/>
+        </w:rPr>
+      </w:pPr>
+      <w:r>
+        <w:rPr>
+          <w:highlight w:val="yellow"/>
+        </w:rPr>
         <w:t xml:space="preserve">Has </w:t>
       </w:r>
       <w:r>
         <w:rPr>
           <w:rStyle w:val="CodeChar"/>
+          <w:highlight w:val="yellow"/>
           <w:lang w:val="sq-AL"/>
         </w:rPr>
         <w:t>Trip</w:t>
       </w:r>
       <w:r>
+        <w:rPr>
+          <w:highlight w:val="yellow"/>
+        </w:rPr>
         <w:t xml:space="preserve"> – a </w:t>
       </w:r>
       <w:r>
         <w:rPr>
           <w:rStyle w:val="CodeChar"/>
+          <w:highlight w:val="yellow"/>
           <w:lang w:val="sq-AL"/>
         </w:rPr>
         <w:t>Trip</w:t>
       </w:r>
       <w:r>
         <w:rPr>
+          <w:highlight w:val="yellow"/>
           <w:lang w:val="sq-AL"/>
         </w:rPr>
-        <w:t xml:space="preserve"> </w:t>
-      </w:r>
-      <w:r>
-        <w:rPr>
-          <w:lang w:val="sq-AL"/>
-        </w:rPr>
-        <w:t>object</w:t>
+        <w:t xml:space="preserve"> object</w:t>
       </w:r>
     </w:p>
     <w:p>
@@ -1522,33 +1771,53 @@
     <w:p>
       <w:pPr>
         <w:jc w:val="both"/>
-      </w:pPr>
-      <w:r>
+        <w:rPr>
+          <w:highlight w:val="yellow"/>
+        </w:rPr>
+      </w:pPr>
+      <w:r>
+        <w:rPr>
+          <w:highlight w:val="yellow"/>
+        </w:rPr>
         <w:lastRenderedPageBreak/>
         <w:t xml:space="preserve">Implement the entities with the </w:t>
       </w:r>
       <w:r>
         <w:rPr>
           <w:b/>
+          <w:highlight w:val="yellow"/>
         </w:rPr>
         <w:t>correct datatypes</w:t>
       </w:r>
       <w:r>
+        <w:rPr>
+          <w:highlight w:val="yellow"/>
+        </w:rPr>
         <w:t xml:space="preserve"> and </w:t>
       </w:r>
       <w:r>
+        <w:rPr>
+          <w:highlight w:val="yellow"/>
+        </w:rPr>
         <w:t xml:space="preserve">their </w:t>
       </w:r>
       <w:r>
         <w:rPr>
           <w:b/>
+          <w:highlight w:val="yellow"/>
         </w:rPr>
         <w:t>relations</w:t>
       </w:r>
       <w:r>
+        <w:rPr>
+          <w:highlight w:val="yellow"/>
+        </w:rPr>
         <w:t>.</w:t>
       </w:r>
       <w:r>
+        <w:rPr>
+          <w:highlight w:val="yellow"/>
+        </w:rPr>
         <w:t xml:space="preserve"> </w:t>
       </w:r>
     </w:p>
@@ -1556,8 +1825,14 @@
       <w:pPr>
         <w:pStyle w:val="Heading2"/>
         <w:jc w:val="both"/>
-      </w:pPr>
-      <w:r>
+        <w:rPr>
+          <w:highlight w:val="yellow"/>
+        </w:rPr>
+      </w:pPr>
+      <w:r>
+        <w:rPr>
+          <w:highlight w:val="yellow"/>
+        </w:rPr>
         <w:t>Page Requirements</w:t>
       </w:r>
     </w:p>
@@ -1567,6 +1842,9 @@
         <w:jc w:val="both"/>
       </w:pPr>
       <w:r>
+        <w:rPr>
+          <w:highlight w:val="yellow"/>
+        </w:rPr>
         <w:t>Index Page (logged-out user)</w:t>
       </w:r>
     </w:p>
@@ -1623,6 +1901,9 @@
         <w:pStyle w:val="Heading3"/>
       </w:pPr>
       <w:r>
+        <w:rPr>
+          <w:highlight w:val="yellow"/>
+        </w:rPr>
         <w:t>Login Page (logged-out user)</w:t>
       </w:r>
     </w:p>
@@ -1682,6 +1963,9 @@
         <w:pStyle w:val="Heading3"/>
       </w:pPr>
       <w:r>
+        <w:rPr>
+          <w:highlight w:val="yellow"/>
+        </w:rPr>
         <w:lastRenderedPageBreak/>
         <w:t>Register Page (logged-out user)</w:t>
       </w:r>
@@ -1745,9 +2029,15 @@
         <w:t>/</w:t>
       </w:r>
       <w:r>
+        <w:rPr>
+          <w:highlight w:val="yellow"/>
+        </w:rPr>
         <w:t>Trips/All</w:t>
       </w:r>
       <w:r>
+        <w:rPr>
+          <w:highlight w:val="yellow"/>
+        </w:rPr>
         <w:t xml:space="preserve"> (logged-in user)</w:t>
       </w:r>
     </w:p>
@@ -1865,18 +2155,26 @@
         <w:rPr>
           <w:b/>
           <w:bCs/>
+          <w:highlight w:val="yellow"/>
         </w:rPr>
         <w:t>NOTE</w:t>
       </w:r>
       <w:r>
+        <w:rPr>
+          <w:highlight w:val="yellow"/>
+        </w:rPr>
         <w:t xml:space="preserve">: </w:t>
       </w:r>
       <w:r>
+        <w:rPr>
+          <w:highlight w:val="yellow"/>
+        </w:rPr>
         <w:t xml:space="preserve">If the user is logged in and he tries to go the home page, the application must redirect him to the </w:t>
       </w:r>
       <w:r>
         <w:rPr>
           <w:b/>
+          <w:highlight w:val="yellow"/>
         </w:rPr>
         <w:t>/Trips/All</w:t>
       </w:r>
@@ -1889,9 +2187,15 @@
         <w:t>/</w:t>
       </w:r>
       <w:r>
+        <w:rPr>
+          <w:highlight w:val="yellow"/>
+        </w:rPr>
         <w:t>Trips/Add</w:t>
       </w:r>
       <w:r>
+        <w:rPr>
+          <w:highlight w:val="yellow"/>
+        </w:rPr>
         <w:t xml:space="preserve"> (logged-in user)</w:t>
       </w:r>
       <w:r>
@@ -1946,6 +2250,7 @@
       <w:r>
         <w:rPr>
           <w:noProof/>
+          <w:highlight w:val="yellow"/>
         </w:rPr>
         <w:lastRenderedPageBreak/>
         <w:t>/Trips/Details</w:t>
@@ -1953,24 +2258,28 @@
       <w:r>
         <w:rPr>
           <w:noProof/>
+          <w:highlight w:val="yellow"/>
         </w:rPr>
         <w:t>?</w:t>
       </w:r>
       <w:r>
         <w:rPr>
           <w:noProof/>
+          <w:highlight w:val="yellow"/>
         </w:rPr>
         <w:t>tripId</w:t>
       </w:r>
       <w:r>
         <w:rPr>
           <w:noProof/>
+          <w:highlight w:val="yellow"/>
         </w:rPr>
         <w:t>={tripId} (</w:t>
       </w:r>
       <w:r>
         <w:rPr>
           <w:noProof/>
+          <w:highlight w:val="yellow"/>
         </w:rPr>
         <w:t>logged-in user)</w:t>
       </w:r>
@@ -2039,64 +2348,56 @@
         <w:pStyle w:val="Heading3"/>
         <w:rPr>
           <w:noProof/>
+          <w:highlight w:val="yellow"/>
         </w:rPr>
       </w:pPr>
       <w:r>
         <w:rPr>
           <w:noProof/>
-        </w:rPr>
-        <w:t>/</w:t>
-      </w:r>
-      <w:r>
-        <w:rPr>
-          <w:noProof/>
-        </w:rPr>
-        <w:t>Trips/AddUserToTrip?tripId=</w:t>
-      </w:r>
-      <w:r>
-        <w:rPr>
-          <w:noProof/>
-        </w:rPr>
-        <w:t>{tripId}</w:t>
-      </w:r>
-      <w:r>
-        <w:rPr>
-          <w:noProof/>
-        </w:rPr>
-        <w:t xml:space="preserve"> </w:t>
-      </w:r>
-      <w:r>
-        <w:rPr>
-          <w:noProof/>
-        </w:rPr>
-        <w:t>(logged-in user)</w:t>
+          <w:highlight w:val="yellow"/>
+        </w:rPr>
+        <w:t>/Trips/AddUserToTrip?tripId={tripId} (logged-in user)</w:t>
       </w:r>
     </w:p>
     <w:p>
       <w:r>
+        <w:rPr>
+          <w:highlight w:val="yellow"/>
+        </w:rPr>
         <w:t>Adds the current user to the given trip. If everything is successful, the user must be redirect to the home page.</w:t>
       </w:r>
     </w:p>
     <w:p>
       <w:pPr>
         <w:jc w:val="both"/>
+        <w:rPr>
+          <w:highlight w:val="yellow"/>
+        </w:rPr>
       </w:pPr>
       <w:r>
         <w:rPr>
           <w:b/>
+          <w:highlight w:val="yellow"/>
         </w:rPr>
         <w:t>NOTE</w:t>
       </w:r>
       <w:r>
+        <w:rPr>
+          <w:highlight w:val="yellow"/>
+        </w:rPr>
         <w:t xml:space="preserve">: The templates should look </w:t>
       </w:r>
       <w:r>
         <w:rPr>
           <w:b/>
+          <w:highlight w:val="yellow"/>
         </w:rPr>
         <w:t>EXACTLY</w:t>
       </w:r>
       <w:r>
+        <w:rPr>
+          <w:highlight w:val="yellow"/>
+        </w:rPr>
         <w:t xml:space="preserve"> as shown above.</w:t>
       </w:r>
     </w:p>
@@ -2107,74 +2408,93 @@
       <w:r>
         <w:rPr>
           <w:b/>
+          <w:highlight w:val="yellow"/>
         </w:rPr>
         <w:t>NOTE</w:t>
       </w:r>
       <w:r>
+        <w:rPr>
+          <w:highlight w:val="yellow"/>
+        </w:rPr>
         <w:t xml:space="preserve">: The templates do </w:t>
       </w:r>
       <w:r>
         <w:rPr>
           <w:b/>
+          <w:highlight w:val="yellow"/>
         </w:rPr>
         <w:t>NOT</w:t>
       </w:r>
       <w:r>
+        <w:rPr>
+          <w:highlight w:val="yellow"/>
+        </w:rPr>
         <w:t xml:space="preserve"> </w:t>
       </w:r>
       <w:r>
         <w:rPr>
           <w:b/>
+          <w:highlight w:val="yellow"/>
         </w:rPr>
         <w:t>require</w:t>
       </w:r>
       <w:r>
+        <w:rPr>
+          <w:highlight w:val="yellow"/>
+        </w:rPr>
         <w:t xml:space="preserve"> </w:t>
       </w:r>
       <w:r>
         <w:rPr>
           <w:b/>
+          <w:highlight w:val="yellow"/>
         </w:rPr>
         <w:t>additional</w:t>
       </w:r>
       <w:r>
+        <w:rPr>
+          <w:highlight w:val="yellow"/>
+        </w:rPr>
         <w:t xml:space="preserve"> </w:t>
       </w:r>
       <w:r>
         <w:rPr>
           <w:b/>
-        </w:rPr>
-        <w:t>CSS</w:t>
+          <w:highlight w:val="yellow"/>
+        </w:rPr>
+        <w:t xml:space="preserve">CSS </w:t>
+      </w:r>
+      <w:r>
+        <w:rPr>
+          <w:highlight w:val="yellow"/>
+        </w:rPr>
+        <w:t xml:space="preserve">for you to write. Only </w:t>
       </w:r>
       <w:r>
         <w:rPr>
           <w:b/>
-        </w:rPr>
-        <w:t xml:space="preserve"> </w:t>
-      </w:r>
-      <w:r>
-        <w:t>for you to write</w:t>
-      </w:r>
-      <w:r>
-        <w:t xml:space="preserve">. Only </w:t>
-      </w:r>
-      <w:r>
-        <w:rPr>
-          <w:b/>
+          <w:highlight w:val="yellow"/>
         </w:rPr>
         <w:t>bootstrap</w:t>
       </w:r>
       <w:r>
+        <w:rPr>
+          <w:highlight w:val="yellow"/>
+        </w:rPr>
         <w:t xml:space="preserve"> and the </w:t>
       </w:r>
       <w:r>
         <w:rPr>
           <w:b/>
           <w:noProof/>
+          <w:highlight w:val="yellow"/>
         </w:rPr>
         <w:t>given css</w:t>
       </w:r>
       <w:r>
+        <w:rPr>
+          <w:highlight w:val="yellow"/>
+        </w:rPr>
         <w:t xml:space="preserve"> are enough.</w:t>
       </w:r>
     </w:p>
@@ -2226,68 +2546,94 @@
     <w:p>
       <w:pPr>
         <w:jc w:val="both"/>
-      </w:pPr>
-      <w:r>
-        <w:rPr>
-          <w:rStyle w:val="CodeChar"/>
+        <w:rPr>
+          <w:highlight w:val="yellow"/>
+        </w:rPr>
+      </w:pPr>
+      <w:r>
+        <w:rPr>
+          <w:rStyle w:val="CodeChar"/>
+          <w:highlight w:val="yellow"/>
         </w:rPr>
         <w:t>Guests</w:t>
       </w:r>
       <w:r>
+        <w:rPr>
+          <w:highlight w:val="yellow"/>
+        </w:rPr>
         <w:t xml:space="preserve"> can </w:t>
       </w:r>
       <w:r>
         <w:rPr>
           <w:rStyle w:val="CodeChar"/>
+          <w:highlight w:val="yellow"/>
         </w:rPr>
         <w:t>R</w:t>
       </w:r>
       <w:r>
         <w:rPr>
           <w:rStyle w:val="CodeChar"/>
+          <w:highlight w:val="yellow"/>
         </w:rPr>
         <w:t>egiste</w:t>
       </w:r>
       <w:r>
         <w:rPr>
           <w:rStyle w:val="CodeChar"/>
+          <w:highlight w:val="yellow"/>
         </w:rPr>
         <w:t>r</w:t>
       </w:r>
       <w:r>
+        <w:rPr>
+          <w:highlight w:val="yellow"/>
+        </w:rPr>
         <w:t xml:space="preserve">, </w:t>
       </w:r>
       <w:r>
         <w:rPr>
           <w:rStyle w:val="CodeChar"/>
+          <w:highlight w:val="yellow"/>
         </w:rPr>
         <w:t>L</w:t>
       </w:r>
       <w:r>
         <w:rPr>
           <w:rStyle w:val="CodeChar"/>
+          <w:highlight w:val="yellow"/>
         </w:rPr>
         <w:t>ogin</w:t>
       </w:r>
       <w:r>
+        <w:rPr>
+          <w:highlight w:val="yellow"/>
+        </w:rPr>
         <w:t xml:space="preserve"> and view the </w:t>
       </w:r>
       <w:r>
         <w:rPr>
           <w:rStyle w:val="CodeChar"/>
+          <w:highlight w:val="yellow"/>
         </w:rPr>
         <w:t>Index</w:t>
       </w:r>
       <w:r>
+        <w:rPr>
+          <w:highlight w:val="yellow"/>
+        </w:rPr>
         <w:t xml:space="preserve"> </w:t>
       </w:r>
       <w:r>
         <w:rPr>
           <w:rStyle w:val="CodeChar"/>
+          <w:highlight w:val="yellow"/>
         </w:rPr>
         <w:t>Page</w:t>
       </w:r>
       <w:r>
+        <w:rPr>
+          <w:highlight w:val="yellow"/>
+        </w:rPr>
         <w:t xml:space="preserve">. </w:t>
       </w:r>
     </w:p>
@@ -2298,160 +2644,226 @@
       <w:r>
         <w:rPr>
           <w:rStyle w:val="CodeChar"/>
+          <w:highlight w:val="yellow"/>
         </w:rPr>
         <w:t>Users</w:t>
       </w:r>
       <w:r>
+        <w:rPr>
+          <w:highlight w:val="yellow"/>
+        </w:rPr>
         <w:t xml:space="preserve"> can </w:t>
       </w:r>
       <w:r>
         <w:rPr>
           <w:rStyle w:val="CodeChar"/>
+          <w:highlight w:val="yellow"/>
         </w:rPr>
         <w:t>Add</w:t>
       </w:r>
       <w:r>
         <w:rPr>
           <w:b/>
+          <w:highlight w:val="yellow"/>
         </w:rPr>
         <w:t xml:space="preserve"> </w:t>
       </w:r>
       <w:r>
         <w:rPr>
           <w:rStyle w:val="CodeChar"/>
+          <w:highlight w:val="yellow"/>
         </w:rPr>
         <w:t>Trips</w:t>
       </w:r>
       <w:r>
+        <w:rPr>
+          <w:highlight w:val="yellow"/>
+        </w:rPr>
         <w:t xml:space="preserve"> </w:t>
       </w:r>
       <w:r>
+        <w:rPr>
+          <w:highlight w:val="yellow"/>
+        </w:rPr>
         <w:t xml:space="preserve">and </w:t>
       </w:r>
       <w:r>
+        <w:rPr>
+          <w:highlight w:val="yellow"/>
+        </w:rPr>
         <w:t xml:space="preserve">see </w:t>
       </w:r>
       <w:r>
         <w:rPr>
           <w:rStyle w:val="CodeChar"/>
+          <w:highlight w:val="yellow"/>
         </w:rPr>
         <w:t>Add</w:t>
       </w:r>
       <w:r>
         <w:rPr>
           <w:rStyle w:val="CodeChar"/>
+          <w:highlight w:val="yellow"/>
         </w:rPr>
         <w:t>ed</w:t>
       </w:r>
       <w:r>
+        <w:rPr>
+          <w:highlight w:val="yellow"/>
+        </w:rPr>
         <w:t xml:space="preserve"> </w:t>
       </w:r>
       <w:r>
         <w:rPr>
           <w:rStyle w:val="CodeChar"/>
+          <w:highlight w:val="yellow"/>
         </w:rPr>
         <w:t>Trips</w:t>
       </w:r>
       <w:r>
+        <w:rPr>
+          <w:highlight w:val="yellow"/>
+        </w:rPr>
+        <w:t xml:space="preserve"> on the </w:t>
+      </w:r>
+      <w:r>
+        <w:rPr>
+          <w:rStyle w:val="CodeChar"/>
+          <w:highlight w:val="yellow"/>
+        </w:rPr>
+        <w:t>Home</w:t>
+      </w:r>
+      <w:r>
+        <w:rPr>
+          <w:highlight w:val="yellow"/>
+        </w:rPr>
         <w:t xml:space="preserve"> </w:t>
       </w:r>
       <w:r>
-        <w:t xml:space="preserve">on the </w:t>
-      </w:r>
-      <w:r>
-        <w:rPr>
-          <w:rStyle w:val="CodeChar"/>
+        <w:rPr>
+          <w:rStyle w:val="CodeChar"/>
+          <w:highlight w:val="yellow"/>
+        </w:rPr>
+        <w:t>Page</w:t>
+      </w:r>
+      <w:r>
+        <w:rPr>
+          <w:highlight w:val="yellow"/>
+        </w:rPr>
+        <w:t>.</w:t>
+      </w:r>
+      <w:r>
+        <w:rPr>
+          <w:highlight w:val="yellow"/>
+        </w:rPr>
+        <w:t xml:space="preserve"> </w:t>
+      </w:r>
+      <w:r>
+        <w:rPr>
+          <w:highlight w:val="yellow"/>
+        </w:rPr>
+        <w:t xml:space="preserve">From the </w:t>
+      </w:r>
+      <w:r>
+        <w:rPr>
+          <w:rStyle w:val="CodeChar"/>
+          <w:highlight w:val="yellow"/>
         </w:rPr>
         <w:t>Home</w:t>
       </w:r>
       <w:r>
+        <w:rPr>
+          <w:highlight w:val="yellow"/>
+        </w:rPr>
         <w:t xml:space="preserve"> </w:t>
       </w:r>
       <w:r>
         <w:rPr>
           <w:rStyle w:val="CodeChar"/>
+          <w:highlight w:val="yellow"/>
         </w:rPr>
         <w:t>Page</w:t>
       </w:r>
       <w:r>
-        <w:t>.</w:t>
-      </w:r>
-      <w:r>
+        <w:rPr>
+          <w:highlight w:val="yellow"/>
+        </w:rPr>
         <w:t xml:space="preserve"> </w:t>
       </w:r>
       <w:r>
-        <w:t xml:space="preserve">From the </w:t>
-      </w:r>
-      <w:r>
-        <w:rPr>
-          <w:rStyle w:val="CodeChar"/>
-        </w:rPr>
-        <w:t>Home</w:t>
-      </w:r>
-      <w:r>
+        <w:rPr>
+          <w:highlight w:val="yellow"/>
+        </w:rPr>
+        <w:t xml:space="preserve">they can also view </w:t>
+      </w:r>
+      <w:r>
+        <w:rPr>
+          <w:rStyle w:val="CodeChar"/>
+          <w:highlight w:val="yellow"/>
+        </w:rPr>
+        <w:t>Info</w:t>
+      </w:r>
+      <w:r>
+        <w:rPr>
+          <w:highlight w:val="yellow"/>
+        </w:rPr>
+        <w:t xml:space="preserve"> about each one of th</w:t>
+      </w:r>
+      <w:r>
+        <w:rPr>
+          <w:highlight w:val="yellow"/>
+        </w:rPr>
+        <w:t xml:space="preserve">ose </w:t>
+      </w:r>
+      <w:r>
+        <w:rPr>
+          <w:rStyle w:val="CodeChar"/>
+          <w:highlight w:val="yellow"/>
+        </w:rPr>
+        <w:t>Trips</w:t>
+      </w:r>
+      <w:r>
+        <w:rPr>
+          <w:highlight w:val="yellow"/>
+        </w:rPr>
+        <w:t xml:space="preserve"> and</w:t>
+      </w:r>
+      <w:r>
+        <w:rPr>
+          <w:highlight w:val="yellow"/>
+        </w:rPr>
         <w:t xml:space="preserve"> </w:t>
       </w:r>
       <w:r>
         <w:rPr>
           <w:rStyle w:val="CodeChar"/>
-        </w:rPr>
-        <w:t>Page</w:t>
-      </w:r>
-      <w:r>
-        <w:t xml:space="preserve"> </w:t>
-      </w:r>
-      <w:r>
-        <w:t xml:space="preserve">they can also view </w:t>
-      </w:r>
-      <w:r>
-        <w:rPr>
-          <w:rStyle w:val="CodeChar"/>
-        </w:rPr>
-        <w:t>Info</w:t>
-      </w:r>
-      <w:r>
-        <w:t xml:space="preserve"> about each one of </w:t>
-      </w:r>
-      <w:r>
-        <w:t>th</w:t>
-      </w:r>
-      <w:r>
-        <w:t>ose</w:t>
-      </w:r>
-      <w:r>
-        <w:t xml:space="preserve"> </w:t>
-      </w:r>
-      <w:r>
-        <w:rPr>
-          <w:rStyle w:val="CodeChar"/>
-        </w:rPr>
-        <w:t>Trips</w:t>
-      </w:r>
-      <w:r>
-        <w:t xml:space="preserve"> and</w:t>
-      </w:r>
-      <w:r>
-        <w:t xml:space="preserve"> </w:t>
-      </w:r>
-      <w:r>
-        <w:rPr>
-          <w:rStyle w:val="CodeChar"/>
+          <w:highlight w:val="yellow"/>
         </w:rPr>
         <w:t>Join</w:t>
       </w:r>
       <w:r>
+        <w:rPr>
+          <w:highlight w:val="yellow"/>
+        </w:rPr>
         <w:t xml:space="preserve"> in</w:t>
       </w:r>
       <w:r>
+        <w:rPr>
+          <w:highlight w:val="yellow"/>
+        </w:rPr>
         <w:t xml:space="preserve"> a </w:t>
       </w:r>
       <w:r>
         <w:rPr>
           <w:rStyle w:val="CodeChar"/>
+          <w:highlight w:val="yellow"/>
         </w:rPr>
         <w:t>Trip</w:t>
       </w:r>
       <w:r>
+        <w:rPr>
+          <w:highlight w:val="yellow"/>
+        </w:rPr>
         <w:t>.</w:t>
       </w:r>
     </w:p>
@@ -2471,70 +2883,103 @@
       <w:r>
         <w:rPr>
           <w:rStyle w:val="CodeChar"/>
+          <w:highlight w:val="yellow"/>
         </w:rPr>
         <w:t>Trips</w:t>
       </w:r>
       <w:r>
+        <w:rPr>
+          <w:highlight w:val="yellow"/>
+        </w:rPr>
         <w:t xml:space="preserve"> can be </w:t>
       </w:r>
       <w:r>
         <w:rPr>
           <w:rStyle w:val="CodeChar"/>
+          <w:highlight w:val="yellow"/>
         </w:rPr>
         <w:t>Added</w:t>
       </w:r>
       <w:r>
+        <w:rPr>
+          <w:highlight w:val="yellow"/>
+        </w:rPr>
         <w:t xml:space="preserve"> by </w:t>
       </w:r>
       <w:r>
         <w:rPr>
           <w:rStyle w:val="CodeChar"/>
+          <w:highlight w:val="yellow"/>
         </w:rPr>
         <w:t>Users</w:t>
       </w:r>
       <w:r>
+        <w:rPr>
+          <w:highlight w:val="yellow"/>
+        </w:rPr>
         <w:t>.</w:t>
       </w:r>
       <w:r>
+        <w:rPr>
+          <w:highlight w:val="yellow"/>
+        </w:rPr>
         <w:t xml:space="preserve"> All </w:t>
       </w:r>
       <w:r>
+        <w:rPr>
+          <w:highlight w:val="yellow"/>
+        </w:rPr>
         <w:t>created</w:t>
       </w:r>
       <w:r>
+        <w:rPr>
+          <w:highlight w:val="yellow"/>
+        </w:rPr>
         <w:t xml:space="preserve"> </w:t>
       </w:r>
       <w:r>
         <w:rPr>
           <w:rStyle w:val="CodeChar"/>
+          <w:highlight w:val="yellow"/>
         </w:rPr>
         <w:t>Trips</w:t>
       </w:r>
       <w:r>
+        <w:rPr>
+          <w:highlight w:val="yellow"/>
+        </w:rPr>
         <w:t xml:space="preserve"> are visualized on the </w:t>
       </w:r>
       <w:r>
         <w:rPr>
           <w:rStyle w:val="CodeChar"/>
+          <w:highlight w:val="yellow"/>
         </w:rPr>
         <w:t>Home</w:t>
       </w:r>
       <w:r>
+        <w:rPr>
+          <w:highlight w:val="yellow"/>
+        </w:rPr>
         <w:t xml:space="preserve"> </w:t>
       </w:r>
       <w:r>
         <w:rPr>
           <w:rStyle w:val="CodeChar"/>
+          <w:highlight w:val="yellow"/>
         </w:rPr>
         <w:t>Page</w:t>
       </w:r>
       <w:r>
-        <w:t xml:space="preserve">, each one in its own separate </w:t>
-      </w:r>
-      <w:r>
-        <w:t>rectangular element</w:t>
-      </w:r>
-      <w:r>
+        <w:rPr>
+          <w:highlight w:val="yellow"/>
+        </w:rPr>
+        <w:t>, each one in its own separate rectangular element</w:t>
+      </w:r>
+      <w:r>
+        <w:rPr>
+          <w:highlight w:val="yellow"/>
+        </w:rPr>
         <w:t>.</w:t>
       </w:r>
       <w:r>
@@ -2548,169 +2993,208 @@
       <w:r>
         <w:rPr>
           <w:rStyle w:val="CodeChar"/>
+          <w:highlight w:val="yellow"/>
         </w:rPr>
         <w:t>Trips</w:t>
       </w:r>
       <w:r>
+        <w:rPr>
+          <w:highlight w:val="yellow"/>
+        </w:rPr>
         <w:t xml:space="preserve"> are visualized on the </w:t>
       </w:r>
       <w:r>
         <w:rPr>
           <w:rStyle w:val="CodeChar"/>
+          <w:highlight w:val="yellow"/>
         </w:rPr>
         <w:t>Home</w:t>
       </w:r>
       <w:r>
+        <w:rPr>
+          <w:highlight w:val="yellow"/>
+        </w:rPr>
         <w:t xml:space="preserve"> </w:t>
       </w:r>
       <w:r>
         <w:rPr>
           <w:rStyle w:val="CodeChar"/>
+          <w:highlight w:val="yellow"/>
         </w:rPr>
         <w:t>Page</w:t>
       </w:r>
       <w:r>
+        <w:rPr>
+          <w:highlight w:val="yellow"/>
+        </w:rPr>
         <w:t xml:space="preserve"> </w:t>
       </w:r>
       <w:r>
+        <w:rPr>
+          <w:highlight w:val="yellow"/>
+        </w:rPr>
         <w:t>as a table</w:t>
       </w:r>
       <w:r>
+        <w:rPr>
+          <w:highlight w:val="yellow"/>
+        </w:rPr>
         <w:t xml:space="preserve"> </w:t>
       </w:r>
       <w:r>
+        <w:rPr>
+          <w:highlight w:val="yellow"/>
+        </w:rPr>
         <w:t xml:space="preserve">with </w:t>
       </w:r>
       <w:r>
         <w:rPr>
           <w:b/>
+          <w:highlight w:val="yellow"/>
         </w:rPr>
         <w:t>StartPoint</w:t>
       </w:r>
       <w:r>
+        <w:rPr>
+          <w:highlight w:val="yellow"/>
+        </w:rPr>
         <w:t xml:space="preserve">, </w:t>
       </w:r>
       <w:r>
         <w:rPr>
           <w:b/>
-        </w:rPr>
-        <w:t>EndPoint</w:t>
+          <w:highlight w:val="yellow"/>
+        </w:rPr>
+        <w:t>EndPoint, DepartureTime, Seats</w:t>
       </w:r>
       <w:r>
         <w:rPr>
           <w:b/>
-        </w:rPr>
-        <w:t xml:space="preserve">, </w:t>
+          <w:highlight w:val="yellow"/>
+        </w:rPr>
+        <w:t xml:space="preserve"> (the currently free Seats)</w:t>
       </w:r>
       <w:r>
         <w:rPr>
           <w:b/>
-        </w:rPr>
-        <w:t>DepartureTime</w:t>
-      </w:r>
-      <w:r>
-        <w:rPr>
-          <w:b/>
-        </w:rPr>
-        <w:t xml:space="preserve">, </w:t>
-      </w:r>
-      <w:r>
-        <w:rPr>
-          <w:b/>
-        </w:rPr>
-        <w:t>Seats</w:t>
-      </w:r>
-      <w:r>
-        <w:rPr>
-          <w:b/>
-        </w:rPr>
-        <w:t xml:space="preserve"> (the currently free Seats)</w:t>
-      </w:r>
-      <w:r>
-        <w:rPr>
-          <w:b/>
-        </w:rPr>
-        <w:t xml:space="preserve">, </w:t>
-      </w:r>
-      <w:r>
-        <w:rPr>
-          <w:b/>
-        </w:rPr>
-        <w:t>Details</w:t>
-      </w:r>
-      <w:r>
+          <w:highlight w:val="yellow"/>
+        </w:rPr>
+        <w:t>, Details</w:t>
+      </w:r>
+      <w:r>
+        <w:rPr>
+          <w:highlight w:val="yellow"/>
+        </w:rPr>
         <w:t xml:space="preserve"> </w:t>
       </w:r>
       <w:r>
+        <w:rPr>
+          <w:highlight w:val="yellow"/>
+        </w:rPr>
         <w:t>a</w:t>
       </w:r>
       <w:r>
-        <w:t>nd</w:t>
-      </w:r>
-      <w:r>
-        <w:t xml:space="preserve"> action</w:t>
-      </w:r>
-      <w:r>
+        <w:rPr>
+          <w:highlight w:val="yellow"/>
+        </w:rPr>
+        <w:t>nd action</w:t>
+      </w:r>
+      <w:r>
+        <w:rPr>
+          <w:highlight w:val="yellow"/>
+        </w:rPr>
         <w:t xml:space="preserve"> </w:t>
       </w:r>
       <w:r>
         <w:rPr>
           <w:rFonts w:ascii="Consolas" w:hAnsi="Consolas"/>
           <w:b/>
+          <w:highlight w:val="yellow"/>
         </w:rPr>
         <w:t>Info</w:t>
       </w:r>
       <w:r>
+        <w:rPr>
+          <w:highlight w:val="yellow"/>
+        </w:rPr>
         <w:t>.</w:t>
       </w:r>
     </w:p>
     <w:p>
       <w:pPr>
         <w:jc w:val="both"/>
-      </w:pPr>
-      <w:r>
-        <w:rPr>
-          <w:rStyle w:val="CodeChar"/>
+        <w:rPr>
+          <w:highlight w:val="yellow"/>
+        </w:rPr>
+      </w:pPr>
+      <w:r>
+        <w:rPr>
+          <w:rStyle w:val="CodeChar"/>
+          <w:highlight w:val="yellow"/>
         </w:rPr>
         <w:t>Trips</w:t>
       </w:r>
       <w:r>
+        <w:rPr>
+          <w:highlight w:val="yellow"/>
+        </w:rPr>
         <w:t xml:space="preserve"> are visualized on the </w:t>
       </w:r>
       <w:r>
         <w:rPr>
           <w:rStyle w:val="CodeChar"/>
+          <w:highlight w:val="yellow"/>
         </w:rPr>
         <w:t>Home</w:t>
       </w:r>
       <w:r>
+        <w:rPr>
+          <w:highlight w:val="yellow"/>
+        </w:rPr>
         <w:t xml:space="preserve"> </w:t>
       </w:r>
       <w:r>
         <w:rPr>
           <w:rStyle w:val="CodeChar"/>
+          <w:highlight w:val="yellow"/>
         </w:rPr>
         <w:t>Page</w:t>
       </w:r>
       <w:r>
+        <w:rPr>
+          <w:highlight w:val="yellow"/>
+        </w:rPr>
         <w:t xml:space="preserve"> with</w:t>
       </w:r>
       <w:r>
+        <w:rPr>
+          <w:highlight w:val="yellow"/>
+        </w:rPr>
         <w:t xml:space="preserve"> button</w:t>
       </w:r>
       <w:r>
+        <w:rPr>
+          <w:highlight w:val="yellow"/>
+        </w:rPr>
         <w:t xml:space="preserve"> – [</w:t>
       </w:r>
       <w:r>
         <w:rPr>
           <w:b/>
+          <w:highlight w:val="yellow"/>
         </w:rPr>
         <w:t>Info</w:t>
       </w:r>
       <w:r>
+        <w:rPr>
+          <w:highlight w:val="yellow"/>
+        </w:rPr>
         <w:t>]</w:t>
       </w:r>
       <w:r>
+        <w:rPr>
+          <w:highlight w:val="yellow"/>
+        </w:rPr>
         <w:t>.</w:t>
       </w:r>
     </w:p>
@@ -2727,40 +3211,53 @@
           <w:rFonts w:asciiTheme="minorHAnsi" w:hAnsiTheme="minorHAnsi"/>
           <w:b w:val="0"/>
           <w:noProof w:val="0"/>
-        </w:rPr>
-      </w:pPr>
-      <w:r>
+          <w:highlight w:val="yellow"/>
+        </w:rPr>
+      </w:pPr>
+      <w:r>
+        <w:rPr>
+          <w:highlight w:val="yellow"/>
+        </w:rPr>
         <w:t>The [</w:t>
       </w:r>
       <w:r>
         <w:rPr>
           <w:b/>
+          <w:highlight w:val="yellow"/>
         </w:rPr>
         <w:t>Info</w:t>
       </w:r>
       <w:r>
+        <w:rPr>
+          <w:highlight w:val="yellow"/>
+        </w:rPr>
         <w:t xml:space="preserve">] button leads to the </w:t>
       </w:r>
       <w:r>
         <w:rPr>
           <w:rStyle w:val="CodeChar"/>
+          <w:highlight w:val="yellow"/>
         </w:rPr>
         <w:t>Details</w:t>
       </w:r>
       <w:r>
+        <w:rPr>
+          <w:highlight w:val="yellow"/>
+        </w:rPr>
         <w:t xml:space="preserve"> </w:t>
       </w:r>
       <w:r>
         <w:rPr>
           <w:rStyle w:val="CodeChar"/>
+          <w:highlight w:val="yellow"/>
         </w:rPr>
         <w:t>Page</w:t>
       </w:r>
       <w:r>
-        <w:t xml:space="preserve"> </w:t>
-      </w:r>
-      <w:r>
-        <w:t>of the trip</w:t>
+        <w:rPr>
+          <w:highlight w:val="yellow"/>
+        </w:rPr>
+        <w:t xml:space="preserve"> of the trip</w:t>
       </w:r>
     </w:p>
     <w:p>
@@ -2776,10 +3273,14 @@
       <w:r>
         <w:rPr>
           <w:rStyle w:val="CodeChar"/>
+          <w:highlight w:val="yellow"/>
         </w:rPr>
         <w:t>Trips</w:t>
       </w:r>
       <w:r>
+        <w:rPr>
+          <w:highlight w:val="yellow"/>
+        </w:rPr>
         <w:t xml:space="preserve"> </w:t>
       </w:r>
       <w:r>
@@ -2788,21 +3289,27 @@
           <w:rFonts w:asciiTheme="minorHAnsi" w:hAnsiTheme="minorHAnsi"/>
           <w:b w:val="0"/>
           <w:noProof w:val="0"/>
+          <w:highlight w:val="yellow"/>
         </w:rPr>
         <w:t xml:space="preserve">have </w:t>
       </w:r>
       <w:r>
         <w:rPr>
           <w:rStyle w:val="CodeChar"/>
+          <w:highlight w:val="yellow"/>
         </w:rPr>
         <w:t>Details</w:t>
       </w:r>
       <w:r>
+        <w:rPr>
+          <w:highlight w:val="yellow"/>
+        </w:rPr>
         <w:t xml:space="preserve"> </w:t>
       </w:r>
       <w:r>
         <w:rPr>
           <w:rStyle w:val="CodeChar"/>
+          <w:highlight w:val="yellow"/>
         </w:rPr>
         <w:t>Page</w:t>
       </w:r>
@@ -2812,6 +3319,7 @@
           <w:rFonts w:asciiTheme="minorHAnsi" w:hAnsiTheme="minorHAnsi"/>
           <w:b w:val="0"/>
           <w:noProof w:val="0"/>
+          <w:highlight w:val="yellow"/>
         </w:rPr>
         <w:t xml:space="preserve">, </w:t>
       </w:r>
@@ -2821,6 +3329,7 @@
           <w:rFonts w:asciiTheme="minorHAnsi" w:hAnsiTheme="minorHAnsi"/>
           <w:b w:val="0"/>
           <w:noProof w:val="0"/>
+          <w:highlight w:val="yellow"/>
         </w:rPr>
         <w:t>where the information about them is displayed. At the bottom there is one button, which is J</w:t>
       </w:r>
@@ -2830,6 +3339,7 @@
           <w:rFonts w:asciiTheme="minorHAnsi" w:hAnsiTheme="minorHAnsi"/>
           <w:b w:val="0"/>
           <w:noProof w:val="0"/>
+          <w:highlight w:val="yellow"/>
         </w:rPr>
         <w:t>oin.</w:t>
       </w:r>
@@ -2839,6 +3349,7 @@
           <w:rFonts w:asciiTheme="minorHAnsi" w:hAnsiTheme="minorHAnsi"/>
           <w:b w:val="0"/>
           <w:noProof w:val="0"/>
+          <w:highlight w:val="yellow"/>
         </w:rPr>
         <w:t xml:space="preserve"> Upon pressing it, the </w:t>
       </w:r>
@@ -2846,6 +3357,7 @@
         <w:rPr>
           <w:rStyle w:val="CodeChar"/>
           <w:noProof w:val="0"/>
+          <w:highlight w:val="yellow"/>
         </w:rPr>
         <w:t>User</w:t>
       </w:r>
@@ -2855,6 +3367,7 @@
           <w:rFonts w:asciiTheme="minorHAnsi" w:hAnsiTheme="minorHAnsi"/>
           <w:b w:val="0"/>
           <w:noProof w:val="0"/>
+          <w:highlight w:val="yellow"/>
         </w:rPr>
         <w:t xml:space="preserve"> joins the </w:t>
       </w:r>
@@ -2862,15 +3375,9 @@
         <w:rPr>
           <w:rStyle w:val="CodeChar"/>
           <w:noProof w:val="0"/>
-        </w:rPr>
-        <w:t>T</w:t>
-      </w:r>
-      <w:r>
-        <w:rPr>
-          <w:rStyle w:val="CodeChar"/>
-          <w:noProof w:val="0"/>
-        </w:rPr>
-        <w:t>rip</w:t>
+          <w:highlight w:val="yellow"/>
+        </w:rPr>
+        <w:t>Trip</w:t>
       </w:r>
       <w:r>
         <w:rPr>
@@ -2878,6 +3385,7 @@
           <w:rFonts w:asciiTheme="minorHAnsi" w:hAnsiTheme="minorHAnsi"/>
           <w:b w:val="0"/>
           <w:noProof w:val="0"/>
+          <w:highlight w:val="yellow"/>
         </w:rPr>
         <w:t xml:space="preserve">. A </w:t>
       </w:r>
@@ -2885,6 +3393,7 @@
         <w:rPr>
           <w:rStyle w:val="CodeChar"/>
           <w:noProof w:val="0"/>
+          <w:highlight w:val="yellow"/>
         </w:rPr>
         <w:t>User</w:t>
       </w:r>
@@ -2894,6 +3403,7 @@
           <w:rFonts w:asciiTheme="minorHAnsi" w:hAnsiTheme="minorHAnsi"/>
           <w:b w:val="0"/>
           <w:noProof w:val="0"/>
+          <w:highlight w:val="yellow"/>
         </w:rPr>
         <w:t xml:space="preserve"> can join the </w:t>
       </w:r>
@@ -2901,15 +3411,9 @@
         <w:rPr>
           <w:rStyle w:val="CodeChar"/>
           <w:noProof w:val="0"/>
-        </w:rPr>
-        <w:t>T</w:t>
-      </w:r>
-      <w:r>
-        <w:rPr>
-          <w:rStyle w:val="CodeChar"/>
-          <w:noProof w:val="0"/>
-        </w:rPr>
-        <w:t>rip</w:t>
+          <w:highlight w:val="yellow"/>
+        </w:rPr>
+        <w:t>Trip</w:t>
       </w:r>
       <w:r>
         <w:rPr>
@@ -2917,6 +3421,7 @@
           <w:rFonts w:asciiTheme="minorHAnsi" w:hAnsiTheme="minorHAnsi"/>
           <w:b w:val="0"/>
           <w:noProof w:val="0"/>
+          <w:highlight w:val="yellow"/>
         </w:rPr>
         <w:t xml:space="preserve"> just once! You should display the </w:t>
       </w:r>
@@ -2925,6 +3430,7 @@
           <w:rStyle w:val="CodeChar"/>
           <w:rFonts w:asciiTheme="minorHAnsi" w:hAnsiTheme="minorHAnsi"/>
           <w:noProof w:val="0"/>
+          <w:highlight w:val="yellow"/>
         </w:rPr>
         <w:t>currently free seats</w:t>
       </w:r>
@@ -2934,6 +3440,7 @@
           <w:rFonts w:asciiTheme="minorHAnsi" w:hAnsiTheme="minorHAnsi"/>
           <w:b w:val="0"/>
           <w:noProof w:val="0"/>
+          <w:highlight w:val="yellow"/>
         </w:rPr>
         <w:t>.</w:t>
       </w:r>
@@ -2955,53 +3462,79 @@
           <w:numId w:val="12"/>
         </w:numPr>
         <w:jc w:val="both"/>
-      </w:pPr>
-      <w:r>
+        <w:rPr>
+          <w:highlight w:val="yellow"/>
+        </w:rPr>
+      </w:pPr>
+      <w:r>
+        <w:rPr>
+          <w:highlight w:val="yellow"/>
+        </w:rPr>
         <w:t xml:space="preserve">Upon successful </w:t>
       </w:r>
       <w:r>
         <w:rPr>
           <w:rStyle w:val="CodeChar"/>
+          <w:highlight w:val="yellow"/>
         </w:rPr>
         <w:t>R</w:t>
       </w:r>
       <w:r>
         <w:rPr>
           <w:rStyle w:val="CodeChar"/>
+          <w:highlight w:val="yellow"/>
         </w:rPr>
         <w:t>egistration</w:t>
       </w:r>
       <w:r>
+        <w:rPr>
+          <w:highlight w:val="yellow"/>
+        </w:rPr>
         <w:t xml:space="preserve"> of a </w:t>
       </w:r>
       <w:r>
         <w:rPr>
           <w:rStyle w:val="CodeChar"/>
+          <w:highlight w:val="yellow"/>
         </w:rPr>
         <w:t>User</w:t>
       </w:r>
       <w:r>
+        <w:rPr>
+          <w:highlight w:val="yellow"/>
+        </w:rPr>
         <w:t>,</w:t>
       </w:r>
       <w:r>
+        <w:rPr>
+          <w:highlight w:val="yellow"/>
+        </w:rPr>
         <w:t xml:space="preserve"> you should be redirected to the </w:t>
       </w:r>
       <w:r>
         <w:rPr>
           <w:rStyle w:val="CodeChar"/>
+          <w:highlight w:val="yellow"/>
         </w:rPr>
         <w:t>Login</w:t>
       </w:r>
       <w:r>
+        <w:rPr>
+          <w:highlight w:val="yellow"/>
+        </w:rPr>
         <w:t xml:space="preserve"> </w:t>
       </w:r>
       <w:r>
         <w:rPr>
           <w:rStyle w:val="CodeChar"/>
+          <w:highlight w:val="yellow"/>
         </w:rPr>
         <w:t>Page</w:t>
       </w:r>
       <w:r>
+        <w:rPr>
+          <w:highlight w:val="yellow"/>
+        </w:rPr>
         <w:t>.</w:t>
       </w:r>
     </w:p>
@@ -3013,38 +3546,59 @@
           <w:numId w:val="12"/>
         </w:numPr>
         <w:jc w:val="both"/>
-      </w:pPr>
-      <w:r>
+        <w:rPr>
+          <w:highlight w:val="yellow"/>
+        </w:rPr>
+      </w:pPr>
+      <w:r>
+        <w:rPr>
+          <w:highlight w:val="yellow"/>
+        </w:rPr>
         <w:t xml:space="preserve">Upon successful </w:t>
       </w:r>
       <w:r>
         <w:rPr>
           <w:rStyle w:val="CodeChar"/>
+          <w:highlight w:val="yellow"/>
         </w:rPr>
         <w:t>Login</w:t>
       </w:r>
       <w:r>
+        <w:rPr>
+          <w:highlight w:val="yellow"/>
+        </w:rPr>
         <w:t xml:space="preserve"> of a </w:t>
       </w:r>
       <w:r>
         <w:rPr>
           <w:rStyle w:val="CodeChar"/>
+          <w:highlight w:val="yellow"/>
         </w:rPr>
         <w:t>User</w:t>
       </w:r>
       <w:r>
+        <w:rPr>
+          <w:highlight w:val="yellow"/>
+        </w:rPr>
         <w:t xml:space="preserve">, you should be redirected to the </w:t>
       </w:r>
       <w:r>
+        <w:rPr>
+          <w:highlight w:val="yellow"/>
+        </w:rPr>
         <w:t>/</w:t>
       </w:r>
       <w:r>
         <w:rPr>
           <w:rStyle w:val="CodeChar"/>
+          <w:highlight w:val="yellow"/>
         </w:rPr>
         <w:t>Trips/All</w:t>
       </w:r>
       <w:r>
+        <w:rPr>
+          <w:highlight w:val="yellow"/>
+        </w:rPr>
         <w:t>.</w:t>
       </w:r>
     </w:p>
@@ -3056,44 +3610,71 @@
           <w:numId w:val="12"/>
         </w:numPr>
         <w:jc w:val="both"/>
-      </w:pPr>
-      <w:r>
+        <w:rPr>
+          <w:highlight w:val="yellow"/>
+        </w:rPr>
+      </w:pPr>
+      <w:r>
+        <w:rPr>
+          <w:highlight w:val="yellow"/>
+        </w:rPr>
         <w:t xml:space="preserve">Upon successful </w:t>
       </w:r>
       <w:r>
         <w:rPr>
           <w:rStyle w:val="CodeChar"/>
+          <w:highlight w:val="yellow"/>
         </w:rPr>
         <w:t>Creation</w:t>
       </w:r>
       <w:r>
+        <w:rPr>
+          <w:highlight w:val="yellow"/>
+        </w:rPr>
         <w:t xml:space="preserve"> of a </w:t>
       </w:r>
       <w:r>
         <w:rPr>
           <w:rStyle w:val="CodeChar"/>
+          <w:highlight w:val="yellow"/>
         </w:rPr>
         <w:t>Trip</w:t>
       </w:r>
       <w:r>
+        <w:rPr>
+          <w:highlight w:val="yellow"/>
+        </w:rPr>
         <w:t>,</w:t>
       </w:r>
       <w:r>
+        <w:rPr>
+          <w:highlight w:val="yellow"/>
+        </w:rPr>
         <w:t xml:space="preserve"> you should be redirected to the</w:t>
       </w:r>
       <w:r>
+        <w:rPr>
+          <w:highlight w:val="yellow"/>
+        </w:rPr>
         <w:t xml:space="preserve"> </w:t>
       </w:r>
       <w:r>
+        <w:rPr>
+          <w:highlight w:val="yellow"/>
+        </w:rPr>
         <w:t>/</w:t>
       </w:r>
       <w:r>
         <w:rPr>
           <w:rStyle w:val="CodeChar"/>
+          <w:highlight w:val="yellow"/>
         </w:rPr>
         <w:t>Trips/All</w:t>
       </w:r>
       <w:r>
+        <w:rPr>
+          <w:highlight w:val="yellow"/>
+        </w:rPr>
         <w:t>.</w:t>
       </w:r>
     </w:p>
@@ -3105,38 +3686,64 @@
           <w:numId w:val="12"/>
         </w:numPr>
         <w:jc w:val="both"/>
-      </w:pPr>
-      <w:r>
+        <w:rPr>
+          <w:highlight w:val="yellow"/>
+        </w:rPr>
+      </w:pPr>
+      <w:r>
+        <w:rPr>
+          <w:highlight w:val="yellow"/>
+        </w:rPr>
         <w:t xml:space="preserve">Upon successful </w:t>
       </w:r>
       <w:r>
         <w:rPr>
           <w:rStyle w:val="CodeChar"/>
+          <w:highlight w:val="yellow"/>
         </w:rPr>
         <w:t>Adding user to a trip</w:t>
       </w:r>
       <w:r>
+        <w:rPr>
+          <w:highlight w:val="yellow"/>
+        </w:rPr>
         <w:t>,</w:t>
       </w:r>
       <w:r>
+        <w:rPr>
+          <w:highlight w:val="yellow"/>
+        </w:rPr>
         <w:t xml:space="preserve"> should be redirected to </w:t>
       </w:r>
       <w:r>
+        <w:rPr>
+          <w:highlight w:val="yellow"/>
+        </w:rPr>
         <w:t>the</w:t>
       </w:r>
       <w:r>
+        <w:rPr>
+          <w:highlight w:val="yellow"/>
+        </w:rPr>
         <w:t xml:space="preserve"> </w:t>
       </w:r>
       <w:r>
+        <w:rPr>
+          <w:highlight w:val="yellow"/>
+        </w:rPr>
         <w:t>/</w:t>
       </w:r>
       <w:r>
         <w:rPr>
           <w:rStyle w:val="CodeChar"/>
+          <w:highlight w:val="yellow"/>
         </w:rPr>
         <w:t>Trips/All</w:t>
       </w:r>
       <w:r>
+        <w:rPr>
+          <w:highlight w:val="yellow"/>
+        </w:rPr>
         <w:t>.</w:t>
       </w:r>
     </w:p>
@@ -3206,44 +3813,66 @@
           <w:numId w:val="12"/>
         </w:numPr>
         <w:jc w:val="both"/>
-      </w:pPr>
-      <w:r>
+        <w:rPr>
+          <w:highlight w:val="yellow"/>
+        </w:rPr>
+      </w:pPr>
+      <w:r>
+        <w:rPr>
+          <w:highlight w:val="yellow"/>
+        </w:rPr>
         <w:t xml:space="preserve">If a </w:t>
       </w:r>
       <w:r>
         <w:rPr>
           <w:rStyle w:val="CodeChar"/>
+          <w:highlight w:val="yellow"/>
         </w:rPr>
         <w:t>User</w:t>
       </w:r>
       <w:r>
+        <w:rPr>
+          <w:highlight w:val="yellow"/>
+        </w:rPr>
         <w:t xml:space="preserve"> tries to join a </w:t>
       </w:r>
       <w:r>
         <w:rPr>
           <w:rStyle w:val="CodeChar"/>
+          <w:highlight w:val="yellow"/>
         </w:rPr>
         <w:t>Trip</w:t>
       </w:r>
       <w:r>
+        <w:rPr>
+          <w:highlight w:val="yellow"/>
+        </w:rPr>
         <w:t xml:space="preserve"> more than once, they should be redirected to the </w:t>
       </w:r>
       <w:r>
         <w:rPr>
           <w:b/>
+          <w:highlight w:val="yellow"/>
         </w:rPr>
         <w:t>details page</w:t>
       </w:r>
       <w:r>
+        <w:rPr>
+          <w:highlight w:val="yellow"/>
+        </w:rPr>
         <w:t xml:space="preserve"> of the given </w:t>
       </w:r>
       <w:r>
         <w:rPr>
           <w:rStyle w:val="CodeChar"/>
+          <w:highlight w:val="yellow"/>
         </w:rPr>
         <w:t>Trip</w:t>
       </w:r>
       <w:r>
+        <w:rPr>
+          <w:highlight w:val="yellow"/>
+        </w:rPr>
         <w:t>.</w:t>
       </w:r>
     </w:p>
@@ -3259,32 +3888,57 @@
     <w:p>
       <w:pPr>
         <w:jc w:val="both"/>
-      </w:pPr>
-      <w:r>
+        <w:rPr>
+          <w:highlight w:val="yellow"/>
+        </w:rPr>
+      </w:pPr>
+      <w:r>
+        <w:rPr>
+          <w:highlight w:val="yellow"/>
+        </w:rPr>
         <w:t xml:space="preserve">The </w:t>
       </w:r>
       <w:r>
         <w:rPr>
           <w:rStyle w:val="CodeChar"/>
+          <w:highlight w:val="yellow"/>
         </w:rPr>
         <w:t>Security</w:t>
       </w:r>
       <w:r>
+        <w:rPr>
+          <w:highlight w:val="yellow"/>
+        </w:rPr>
         <w:t xml:space="preserve"> </w:t>
       </w:r>
       <w:r>
+        <w:rPr>
+          <w:highlight w:val="yellow"/>
+        </w:rPr>
         <w:t>section</w:t>
       </w:r>
       <w:r>
+        <w:rPr>
+          <w:highlight w:val="yellow"/>
+        </w:rPr>
         <w:t xml:space="preserve"> mainly </w:t>
       </w:r>
       <w:r>
+        <w:rPr>
+          <w:highlight w:val="yellow"/>
+        </w:rPr>
         <w:t xml:space="preserve">describes </w:t>
       </w:r>
       <w:r>
+        <w:rPr>
+          <w:highlight w:val="yellow"/>
+        </w:rPr>
         <w:t>access requirements. Configurations about which users can access specific functionaliti</w:t>
       </w:r>
       <w:r>
+        <w:rPr>
+          <w:highlight w:val="yellow"/>
+        </w:rPr>
         <w:t>es and pages:</w:t>
       </w:r>
     </w:p>
@@ -3296,23 +3950,34 @@
           <w:numId w:val="5"/>
         </w:numPr>
         <w:jc w:val="both"/>
-      </w:pPr>
-      <w:r>
-        <w:rPr>
-          <w:rStyle w:val="CodeChar"/>
+        <w:rPr>
+          <w:highlight w:val="yellow"/>
+        </w:rPr>
+      </w:pPr>
+      <w:r>
+        <w:rPr>
+          <w:rStyle w:val="CodeChar"/>
+          <w:highlight w:val="yellow"/>
         </w:rPr>
         <w:t>Guest</w:t>
       </w:r>
       <w:r>
+        <w:rPr>
+          <w:highlight w:val="yellow"/>
+        </w:rPr>
         <w:t xml:space="preserve"> (not logged in) users can access </w:t>
       </w:r>
       <w:r>
         <w:rPr>
           <w:rStyle w:val="CodeChar"/>
+          <w:highlight w:val="yellow"/>
         </w:rPr>
         <w:t>Index</w:t>
       </w:r>
       <w:r>
+        <w:rPr>
+          <w:highlight w:val="yellow"/>
+        </w:rPr>
         <w:t xml:space="preserve"> page.</w:t>
       </w:r>
     </w:p>
@@ -3324,23 +3989,34 @@
           <w:numId w:val="5"/>
         </w:numPr>
         <w:jc w:val="both"/>
-      </w:pPr>
-      <w:r>
-        <w:rPr>
-          <w:rStyle w:val="CodeChar"/>
+        <w:rPr>
+          <w:highlight w:val="yellow"/>
+        </w:rPr>
+      </w:pPr>
+      <w:r>
+        <w:rPr>
+          <w:rStyle w:val="CodeChar"/>
+          <w:highlight w:val="yellow"/>
         </w:rPr>
         <w:t>Guest</w:t>
       </w:r>
       <w:r>
+        <w:rPr>
+          <w:highlight w:val="yellow"/>
+        </w:rPr>
         <w:t xml:space="preserve"> (not logged in) users can access </w:t>
       </w:r>
       <w:r>
         <w:rPr>
           <w:rStyle w:val="CodeChar"/>
+          <w:highlight w:val="yellow"/>
         </w:rPr>
         <w:t>Login</w:t>
       </w:r>
       <w:r>
+        <w:rPr>
+          <w:highlight w:val="yellow"/>
+        </w:rPr>
         <w:t xml:space="preserve"> page.</w:t>
       </w:r>
     </w:p>
@@ -3352,23 +4028,34 @@
           <w:numId w:val="5"/>
         </w:numPr>
         <w:jc w:val="both"/>
-      </w:pPr>
-      <w:r>
-        <w:rPr>
-          <w:rStyle w:val="CodeChar"/>
+        <w:rPr>
+          <w:highlight w:val="yellow"/>
+        </w:rPr>
+      </w:pPr>
+      <w:r>
+        <w:rPr>
+          <w:rStyle w:val="CodeChar"/>
+          <w:highlight w:val="yellow"/>
         </w:rPr>
         <w:t>Guest</w:t>
       </w:r>
       <w:r>
+        <w:rPr>
+          <w:highlight w:val="yellow"/>
+        </w:rPr>
         <w:t xml:space="preserve"> (not logged in) users can access </w:t>
       </w:r>
       <w:r>
         <w:rPr>
           <w:rStyle w:val="CodeChar"/>
+          <w:highlight w:val="yellow"/>
         </w:rPr>
         <w:t>Register</w:t>
       </w:r>
       <w:r>
+        <w:rPr>
+          <w:highlight w:val="yellow"/>
+        </w:rPr>
         <w:t xml:space="preserve"> page.</w:t>
       </w:r>
     </w:p>
@@ -3380,23 +4067,34 @@
           <w:numId w:val="5"/>
         </w:numPr>
         <w:jc w:val="both"/>
-      </w:pPr>
-      <w:r>
-        <w:rPr>
-          <w:rStyle w:val="CodeChar"/>
+        <w:rPr>
+          <w:highlight w:val="yellow"/>
+        </w:rPr>
+      </w:pPr>
+      <w:r>
+        <w:rPr>
+          <w:rStyle w:val="CodeChar"/>
+          <w:highlight w:val="yellow"/>
         </w:rPr>
         <w:t>Users</w:t>
       </w:r>
       <w:r>
+        <w:rPr>
+          <w:highlight w:val="yellow"/>
+        </w:rPr>
         <w:t xml:space="preserve"> (logged in) cannot access </w:t>
       </w:r>
       <w:r>
         <w:rPr>
           <w:rStyle w:val="CodeChar"/>
+          <w:highlight w:val="yellow"/>
         </w:rPr>
         <w:t>Guest</w:t>
       </w:r>
       <w:r>
+        <w:rPr>
+          <w:highlight w:val="yellow"/>
+        </w:rPr>
         <w:t xml:space="preserve"> pages.</w:t>
       </w:r>
     </w:p>
@@ -3408,38 +4106,58 @@
           <w:numId w:val="5"/>
         </w:numPr>
         <w:jc w:val="both"/>
-      </w:pPr>
-      <w:r>
-        <w:rPr>
-          <w:rStyle w:val="CodeChar"/>
+        <w:rPr>
+          <w:highlight w:val="yellow"/>
+        </w:rPr>
+      </w:pPr>
+      <w:r>
+        <w:rPr>
+          <w:rStyle w:val="CodeChar"/>
+          <w:highlight w:val="yellow"/>
         </w:rPr>
         <w:t>Users</w:t>
       </w:r>
       <w:r>
+        <w:rPr>
+          <w:highlight w:val="yellow"/>
+        </w:rPr>
         <w:t xml:space="preserve"> (logged in) can access </w:t>
       </w:r>
       <w:r>
         <w:rPr>
           <w:rStyle w:val="CodeChar"/>
+          <w:highlight w:val="yellow"/>
         </w:rPr>
         <w:t>Trip Add</w:t>
       </w:r>
       <w:r>
-        <w:t xml:space="preserve"> </w:t>
-      </w:r>
-      <w:r>
-        <w:t>page</w:t>
-      </w:r>
-      <w:r>
+        <w:rPr>
+          <w:highlight w:val="yellow"/>
+        </w:rPr>
+        <w:t xml:space="preserve"> page</w:t>
+      </w:r>
+      <w:r>
+        <w:rPr>
+          <w:highlight w:val="yellow"/>
+        </w:rPr>
         <w:t xml:space="preserve"> and funct</w:t>
       </w:r>
       <w:r>
+        <w:rPr>
+          <w:highlight w:val="yellow"/>
+        </w:rPr>
         <w:t>io</w:t>
       </w:r>
       <w:r>
+        <w:rPr>
+          <w:highlight w:val="yellow"/>
+        </w:rPr>
         <w:t>nality</w:t>
       </w:r>
       <w:r>
+        <w:rPr>
+          <w:highlight w:val="yellow"/>
+        </w:rPr>
         <w:t>.</w:t>
       </w:r>
     </w:p>
@@ -3451,35 +4169,53 @@
           <w:numId w:val="5"/>
         </w:numPr>
         <w:jc w:val="both"/>
-      </w:pPr>
-      <w:r>
-        <w:rPr>
-          <w:rStyle w:val="CodeChar"/>
+        <w:rPr>
+          <w:highlight w:val="yellow"/>
+        </w:rPr>
+      </w:pPr>
+      <w:r>
+        <w:rPr>
+          <w:rStyle w:val="CodeChar"/>
+          <w:highlight w:val="yellow"/>
         </w:rPr>
         <w:t>Users</w:t>
       </w:r>
       <w:r>
+        <w:rPr>
+          <w:highlight w:val="yellow"/>
+        </w:rPr>
         <w:t xml:space="preserve"> (logged in) can access </w:t>
       </w:r>
       <w:r>
         <w:rPr>
           <w:rStyle w:val="CodeChar"/>
+          <w:highlight w:val="yellow"/>
         </w:rPr>
         <w:t xml:space="preserve">Trip </w:t>
       </w:r>
       <w:r>
         <w:rPr>
           <w:rStyle w:val="CodeChar"/>
+          <w:highlight w:val="yellow"/>
         </w:rPr>
         <w:t>Details</w:t>
       </w:r>
       <w:r>
+        <w:rPr>
+          <w:highlight w:val="yellow"/>
+        </w:rPr>
         <w:t xml:space="preserve"> </w:t>
       </w:r>
       <w:r>
+        <w:rPr>
+          <w:highlight w:val="yellow"/>
+        </w:rPr>
         <w:t>page</w:t>
       </w:r>
       <w:r>
+        <w:rPr>
+          <w:highlight w:val="yellow"/>
+        </w:rPr>
         <w:t>.</w:t>
       </w:r>
     </w:p>
@@ -3491,30 +4227,35 @@
           <w:numId w:val="5"/>
         </w:numPr>
         <w:jc w:val="both"/>
-      </w:pPr>
-      <w:r>
-        <w:rPr>
-          <w:rStyle w:val="CodeChar"/>
+        <w:rPr>
+          <w:highlight w:val="yellow"/>
+        </w:rPr>
+      </w:pPr>
+      <w:r>
+        <w:rPr>
+          <w:rStyle w:val="CodeChar"/>
+          <w:highlight w:val="yellow"/>
         </w:rPr>
         <w:t>Users</w:t>
       </w:r>
       <w:r>
+        <w:rPr>
+          <w:highlight w:val="yellow"/>
+        </w:rPr>
         <w:t xml:space="preserve"> (logged in) can access </w:t>
       </w:r>
       <w:r>
         <w:rPr>
           <w:rStyle w:val="CodeChar"/>
+          <w:highlight w:val="yellow"/>
         </w:rPr>
         <w:t>Trips All</w:t>
       </w:r>
       <w:r>
-        <w:t xml:space="preserve"> </w:t>
-      </w:r>
-      <w:r>
-        <w:t>page and functionality</w:t>
-      </w:r>
-      <w:r>
-        <w:t>.</w:t>
+        <w:rPr>
+          <w:highlight w:val="yellow"/>
+        </w:rPr>
+        <w:t xml:space="preserve"> page and functionality.</w:t>
       </w:r>
     </w:p>
     <w:p>
@@ -3525,23 +4266,34 @@
           <w:numId w:val="5"/>
         </w:numPr>
         <w:jc w:val="both"/>
-      </w:pPr>
-      <w:r>
-        <w:rPr>
-          <w:rStyle w:val="CodeChar"/>
+        <w:rPr>
+          <w:highlight w:val="yellow"/>
+        </w:rPr>
+      </w:pPr>
+      <w:r>
+        <w:rPr>
+          <w:rStyle w:val="CodeChar"/>
+          <w:highlight w:val="yellow"/>
         </w:rPr>
         <w:t>Users</w:t>
       </w:r>
       <w:r>
+        <w:rPr>
+          <w:highlight w:val="yellow"/>
+        </w:rPr>
         <w:t xml:space="preserve"> (logged in) can access </w:t>
       </w:r>
       <w:r>
         <w:rPr>
           <w:rStyle w:val="CodeChar"/>
+          <w:highlight w:val="yellow"/>
         </w:rPr>
         <w:t>Logout</w:t>
       </w:r>
       <w:r>
+        <w:rPr>
+          <w:highlight w:val="yellow"/>
+        </w:rPr>
         <w:t xml:space="preserve"> functionality.</w:t>
       </w:r>
     </w:p>
@@ -3559,42 +4311,61 @@
         <w:jc w:val="both"/>
       </w:pPr>
       <w:r>
+        <w:rPr>
+          <w:highlight w:val="yellow"/>
+        </w:rPr>
         <w:t>Make sure you provide the best architecture possible. Structure your code into different classes, follow the principles of high-quality code (</w:t>
       </w:r>
       <w:r>
         <w:rPr>
           <w:b/>
+          <w:highlight w:val="yellow"/>
         </w:rPr>
         <w:t>SOLID</w:t>
       </w:r>
       <w:r>
+        <w:rPr>
+          <w:highlight w:val="yellow"/>
+        </w:rPr>
         <w:t xml:space="preserve">). You will be scored for the </w:t>
       </w:r>
       <w:r>
         <w:rPr>
           <w:rStyle w:val="CodeChar"/>
+          <w:highlight w:val="yellow"/>
         </w:rPr>
         <w:t>Code</w:t>
       </w:r>
       <w:r>
+        <w:rPr>
+          <w:highlight w:val="yellow"/>
+        </w:rPr>
         <w:t xml:space="preserve"> </w:t>
       </w:r>
       <w:r>
         <w:rPr>
           <w:rStyle w:val="CodeChar"/>
+          <w:highlight w:val="yellow"/>
         </w:rPr>
         <w:t>Quality</w:t>
       </w:r>
       <w:r>
+        <w:rPr>
+          <w:highlight w:val="yellow"/>
+        </w:rPr>
         <w:t xml:space="preserve"> and </w:t>
       </w:r>
       <w:r>
         <w:rPr>
           <w:rStyle w:val="CodeChar"/>
+          <w:highlight w:val="yellow"/>
         </w:rPr>
         <w:t>Architecture</w:t>
       </w:r>
       <w:r>
+        <w:rPr>
+          <w:highlight w:val="yellow"/>
+        </w:rPr>
         <w:t xml:space="preserve"> of your project.</w:t>
       </w:r>
     </w:p>
@@ -3614,12 +4385,14 @@
         <w:jc w:val="both"/>
         <w:rPr>
           <w:noProof/>
+          <w:highlight w:val="yellow"/>
           <w:lang w:val="bg-BG"/>
         </w:rPr>
       </w:pPr>
       <w:r>
         <w:rPr>
           <w:noProof/>
+          <w:highlight w:val="yellow"/>
           <w:lang w:val="bg-BG"/>
         </w:rPr>
         <w:t xml:space="preserve">Database Requirements – </w:t>
@@ -3627,12 +4400,14 @@
       <w:r>
         <w:rPr>
           <w:noProof/>
+          <w:highlight w:val="yellow"/>
         </w:rPr>
         <w:t>10</w:t>
       </w:r>
       <w:r>
         <w:rPr>
           <w:noProof/>
+          <w:highlight w:val="yellow"/>
           <w:lang w:val="bg-BG"/>
         </w:rPr>
         <w:t xml:space="preserve"> points.</w:t>
@@ -3644,15 +4419,20 @@
         <w:jc w:val="both"/>
         <w:rPr>
           <w:noProof/>
+          <w:highlight w:val="yellow"/>
           <w:lang w:val="bg-BG"/>
         </w:rPr>
       </w:pPr>
       <w:r>
+        <w:rPr>
+          <w:highlight w:val="yellow"/>
+        </w:rPr>
         <w:t xml:space="preserve">Template </w:t>
       </w:r>
       <w:r>
         <w:rPr>
           <w:noProof/>
+          <w:highlight w:val="yellow"/>
           <w:lang w:val="bg-BG"/>
         </w:rPr>
         <w:t xml:space="preserve">Requirements – </w:t>
@@ -3660,12 +4440,14 @@
       <w:r>
         <w:rPr>
           <w:noProof/>
+          <w:highlight w:val="yellow"/>
         </w:rPr>
         <w:t>10</w:t>
       </w:r>
       <w:r>
         <w:rPr>
           <w:noProof/>
+          <w:highlight w:val="yellow"/>
           <w:lang w:val="bg-BG"/>
         </w:rPr>
         <w:t xml:space="preserve"> points.</w:t>
@@ -3677,12 +4459,14 @@
         <w:jc w:val="both"/>
         <w:rPr>
           <w:noProof/>
+          <w:highlight w:val="yellow"/>
           <w:lang w:val="bg-BG"/>
         </w:rPr>
       </w:pPr>
       <w:r>
         <w:rPr>
           <w:noProof/>
+          <w:highlight w:val="yellow"/>
           <w:lang w:val="bg-BG"/>
         </w:rPr>
         <w:t>Functional</w:t>
@@ -3690,6 +4474,7 @@
       <w:r>
         <w:rPr>
           <w:noProof/>
+          <w:highlight w:val="yellow"/>
           <w:lang w:val="en-GB"/>
         </w:rPr>
         <w:t>ity</w:t>
@@ -3697,6 +4482,7 @@
       <w:r>
         <w:rPr>
           <w:noProof/>
+          <w:highlight w:val="yellow"/>
           <w:lang w:val="bg-BG"/>
         </w:rPr>
         <w:t xml:space="preserve"> – </w:t>
@@ -3704,18 +4490,21 @@
       <w:r>
         <w:rPr>
           <w:noProof/>
+          <w:highlight w:val="yellow"/>
         </w:rPr>
         <w:t>5</w:t>
       </w:r>
       <w:r>
         <w:rPr>
           <w:noProof/>
+          <w:highlight w:val="yellow"/>
         </w:rPr>
         <w:t>0</w:t>
       </w:r>
       <w:r>
         <w:rPr>
           <w:noProof/>
+          <w:highlight w:val="yellow"/>
           <w:lang w:val="bg-BG"/>
         </w:rPr>
         <w:t xml:space="preserve"> points.</w:t>
@@ -3727,12 +4516,14 @@
         <w:jc w:val="both"/>
         <w:rPr>
           <w:noProof/>
+          <w:highlight w:val="yellow"/>
           <w:lang w:val="bg-BG"/>
         </w:rPr>
       </w:pPr>
       <w:r>
         <w:rPr>
           <w:noProof/>
+          <w:highlight w:val="yellow"/>
           <w:lang w:val="bg-BG"/>
         </w:rPr>
         <w:t>Security</w:t>
@@ -3740,6 +4531,7 @@
       <w:r>
         <w:rPr>
           <w:noProof/>
+          <w:highlight w:val="yellow"/>
           <w:lang w:val="en-GB"/>
         </w:rPr>
         <w:t xml:space="preserve"> </w:t>
@@ -3747,6 +4539,7 @@
       <w:r>
         <w:rPr>
           <w:noProof/>
+          <w:highlight w:val="yellow"/>
           <w:lang w:val="bg-BG"/>
         </w:rPr>
         <w:t>– 10 points.</w:t>
@@ -3758,12 +4551,14 @@
         <w:jc w:val="both"/>
         <w:rPr>
           <w:noProof/>
+          <w:highlight w:val="yellow"/>
           <w:lang w:val="bg-BG"/>
         </w:rPr>
       </w:pPr>
       <w:r>
         <w:rPr>
           <w:noProof/>
+          <w:highlight w:val="yellow"/>
           <w:lang w:val="en-GB"/>
         </w:rPr>
         <w:t>Code Quality</w:t>
@@ -3771,6 +4566,7 @@
       <w:r>
         <w:rPr>
           <w:noProof/>
+          <w:highlight w:val="yellow"/>
           <w:lang w:val="bg-BG"/>
         </w:rPr>
         <w:t xml:space="preserve"> – </w:t>
@@ -3778,6 +4574,7 @@
       <w:r>
         <w:rPr>
           <w:noProof/>
+          <w:highlight w:val="yellow"/>
           <w:lang w:val="en-GB"/>
         </w:rPr>
         <w:t>1</w:t>
@@ -3785,6 +4582,7 @@
       <w:r>
         <w:rPr>
           <w:noProof/>
+          <w:highlight w:val="yellow"/>
           <w:lang w:val="bg-BG"/>
         </w:rPr>
         <w:t>0 points.</w:t>
@@ -3796,12 +4594,21 @@
         <w:jc w:val="both"/>
       </w:pPr>
       <w:r>
+        <w:rPr>
+          <w:highlight w:val="yellow"/>
+        </w:rPr>
         <w:t xml:space="preserve">Data Validation – </w:t>
       </w:r>
       <w:r>
+        <w:rPr>
+          <w:highlight w:val="yellow"/>
+        </w:rPr>
         <w:t>1</w:t>
       </w:r>
       <w:r>
+        <w:rPr>
+          <w:highlight w:val="yellow"/>
+        </w:rPr>
         <w:t>0 points.</w:t>
       </w:r>
     </w:p>
@@ -4204,7 +5011,7 @@
         </mc:Choice>
         <mc:Fallback>
           <w:pict>
-            <v:shapetype w14:anchorId="713C3B10" id="_x0000_t202" coordsize="21600,21600" o:spt="202" path="m,l,21600r21600,l21600,xe">
+            <v:shapetype w14:anchorId="2911F959" id="_x0000_t202" coordsize="21600,21600" o:spt="202" path="m,l,21600r21600,l21600,xe">
               <v:stroke joinstyle="miter"/>
               <v:path gradientshapeok="t" o:connecttype="rect"/>
             </v:shapetype>
@@ -4396,7 +5203,7 @@
         </mc:Choice>
         <mc:Fallback>
           <w:pict>
-            <v:shape w14:anchorId="1E40E52A" id="Text Box 2" o:spid="_x0000_s1027" type="#_x0000_t202" style="position:absolute;margin-left:125.15pt;margin-top:26.95pt;width:44.85pt;height:15.75pt;z-index:251660288;visibility:visible;mso-wrap-style:square;mso-wrap-distance-left:9pt;mso-wrap-distance-top:0;mso-wrap-distance-right:9pt;mso-wrap-distance-bottom:0;mso-position-horizontal:absolute;mso-position-horizontal-relative:text;mso-position-vertical:absolute;mso-position-vertical-relative:text;v-text-anchor:middle" o:gfxdata="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" filled="f" stroked="f" strokeweight=".5pt">
+            <v:shape w14:anchorId="1E77FF63" id="Text Box 2" o:spid="_x0000_s1027" type="#_x0000_t202" style="position:absolute;margin-left:125.15pt;margin-top:26.95pt;width:44.85pt;height:15.75pt;z-index:251660288;visibility:visible;mso-wrap-style:square;mso-wrap-distance-left:9pt;mso-wrap-distance-top:0;mso-wrap-distance-right:9pt;mso-wrap-distance-bottom:0;mso-position-horizontal:absolute;mso-position-horizontal-relative:text;mso-position-vertical:absolute;mso-position-vertical-relative:text;v-text-anchor:middle" o:gfxdata="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" filled="f" stroked="f" strokeweight=".5pt">
               <v:textbox inset=".5mm,0,0,0">
                 <w:txbxContent>
                   <w:p>
@@ -4591,7 +5398,7 @@
                                 <wp:extent cx="168271" cy="200025"/>
                                 <wp:effectExtent l="0" t="0" r="3810" b="0"/>
                                 <wp:docPr id="9" name="Picture 9">
-                                  <a:hlinkClick xmlns:a="http://schemas.openxmlformats.org/drawingml/2006/main" r:id="rId4"/>
+                                  <a:hlinkClick xmlns:a="http://schemas.openxmlformats.org/drawingml/2006/main" r:id="rId1"/>
                                 </wp:docPr>
                                 <wp:cNvGraphicFramePr/>
                                 <a:graphic xmlns:a="http://schemas.openxmlformats.org/drawingml/2006/main">
@@ -5071,7 +5878,7 @@
         </mc:Choice>
         <mc:Fallback>
           <w:pict>
-            <v:shape w14:anchorId="4A54939D" id="Text Box 17" o:spid="_x0000_s1028" type="#_x0000_t202" style="position:absolute;margin-left:124.4pt;margin-top:6.7pt;width:396.3pt;height:40.45pt;z-index:251659264;visibility:visible;mso-wrap-style:square;mso-wrap-distance-left:9pt;mso-wrap-distance-top:0;mso-wrap-distance-right:9pt;mso-wrap-distance-bottom:0;mso-position-horizontal:absolute;mso-position-horizontal-relative:text;mso-position-vertical:absolute;mso-position-vertical-relative:text;v-text-anchor:top" o:gfxdata="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" filled="f" stroked="f">
+            <v:shape w14:anchorId="51C8DBE0" id="Text Box 17" o:spid="_x0000_s1028" type="#_x0000_t202" style="position:absolute;margin-left:124.4pt;margin-top:6.7pt;width:396.3pt;height:40.45pt;z-index:251659264;visibility:visible;mso-wrap-style:square;mso-wrap-distance-left:9pt;mso-wrap-distance-top:0;mso-wrap-distance-right:9pt;mso-wrap-distance-bottom:0;mso-position-horizontal:absolute;mso-position-horizontal-relative:text;mso-position-vertical:absolute;mso-position-vertical-relative:text;v-text-anchor:top" o:gfxdata="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" filled="f" stroked="f">
               <v:textbox inset=".5mm,1.2mm,.5mm,.5mm">
                 <w:txbxContent>
                   <w:p>
@@ -5138,14 +5945,13 @@
                         <w:noProof/>
                         <w:sz w:val="20"/>
                         <w:szCs w:val="20"/>
-                        <w:lang w:val="bg-BG" w:eastAsia="bg-BG"/>
                       </w:rPr>
                       <w:drawing>
-                        <wp:inline distT="0" distB="0" distL="0" distR="0" wp14:anchorId="05DDE038" wp14:editId="2BEF6DDB">
+                        <wp:inline distT="0" distB="0" distL="0" distR="0" wp14:anchorId="26162B29" wp14:editId="3B8297AB">
                           <wp:extent cx="161777" cy="200025"/>
                           <wp:effectExtent l="0" t="0" r="0" b="0"/>
                           <wp:docPr id="6" name="Picture 6">
-                            <a:hlinkClick xmlns:a="http://schemas.openxmlformats.org/drawingml/2006/main" r:id="rId27"/>
+                            <a:hlinkClick xmlns:a="http://schemas.openxmlformats.org/drawingml/2006/main" r:id="rId6"/>
                           </wp:docPr>
                           <wp:cNvGraphicFramePr/>
                           <a:graphic xmlns:a="http://schemas.openxmlformats.org/drawingml/2006/main">
@@ -5153,12 +5959,12 @@
                               <pic:pic xmlns:pic="http://schemas.openxmlformats.org/drawingml/2006/picture">
                                 <pic:nvPicPr>
                                   <pic:cNvPr id="16" name="Picture 16">
-                                    <a:hlinkClick r:id="rId27"/>
+                                    <a:hlinkClick r:id="rId6"/>
                                   </pic:cNvPr>
                                   <pic:cNvPicPr/>
                                 </pic:nvPicPr>
                                 <pic:blipFill>
-                                  <a:blip r:embed="rId28">
+                                  <a:blip r:embed="rId7">
                                     <a:extLst>
                                       <a:ext uri="{28A0092B-C50C-407E-A947-70E740481C1C}">
                                         <a14:useLocalDpi xmlns:a14="http://schemas.microsoft.com/office/drawing/2010/main" val="0"/>
@@ -5196,14 +6002,13 @@
                         <w:noProof/>
                         <w:sz w:val="20"/>
                         <w:szCs w:val="20"/>
-                        <w:lang w:val="bg-BG" w:eastAsia="bg-BG"/>
                       </w:rPr>
                       <w:drawing>
-                        <wp:inline distT="0" distB="0" distL="0" distR="0" wp14:anchorId="1B56362A" wp14:editId="5568A74C">
+                        <wp:inline distT="0" distB="0" distL="0" distR="0" wp14:anchorId="1C014873" wp14:editId="784528A2">
                           <wp:extent cx="168271" cy="200025"/>
                           <wp:effectExtent l="0" t="0" r="3810" b="0"/>
                           <wp:docPr id="9" name="Picture 9">
-                            <a:hlinkClick xmlns:a="http://schemas.openxmlformats.org/drawingml/2006/main" r:id="rId25"/>
+                            <a:hlinkClick xmlns:a="http://schemas.openxmlformats.org/drawingml/2006/main" r:id="rId1"/>
                           </wp:docPr>
                           <wp:cNvGraphicFramePr/>
                           <a:graphic xmlns:a="http://schemas.openxmlformats.org/drawingml/2006/main">
@@ -5211,12 +6016,12 @@
                               <pic:pic xmlns:pic="http://schemas.openxmlformats.org/drawingml/2006/picture">
                                 <pic:nvPicPr>
                                   <pic:cNvPr id="14" name="Picture 14">
-                                    <a:hlinkClick r:id="rId29"/>
+                                    <a:hlinkClick r:id="rId1"/>
                                   </pic:cNvPr>
                                   <pic:cNvPicPr/>
                                 </pic:nvPicPr>
                                 <pic:blipFill>
-                                  <a:blip r:embed="rId30">
+                                  <a:blip r:embed="rId8">
                                     <a:extLst>
                                       <a:ext uri="{28A0092B-C50C-407E-A947-70E740481C1C}">
                                         <a14:useLocalDpi xmlns:a14="http://schemas.microsoft.com/office/drawing/2010/main" val="0"/>
@@ -5255,14 +6060,13 @@
                         <w:noProof/>
                         <w:sz w:val="20"/>
                         <w:szCs w:val="20"/>
-                        <w:lang w:val="bg-BG" w:eastAsia="bg-BG"/>
                       </w:rPr>
                       <w:drawing>
-                        <wp:inline distT="0" distB="0" distL="0" distR="0" wp14:anchorId="2AE6F7BC" wp14:editId="79BABB10">
+                        <wp:inline distT="0" distB="0" distL="0" distR="0" wp14:anchorId="1034CC49" wp14:editId="548DC2B1">
                           <wp:extent cx="200025" cy="200025"/>
                           <wp:effectExtent l="0" t="0" r="9525" b="9525"/>
                           <wp:docPr id="10" name="Picture 10" title="Software University @ Facebook">
-                            <a:hlinkClick xmlns:a="http://schemas.openxmlformats.org/drawingml/2006/main" r:id="rId31"/>
+                            <a:hlinkClick xmlns:a="http://schemas.openxmlformats.org/drawingml/2006/main" r:id="rId9"/>
                           </wp:docPr>
                           <wp:cNvGraphicFramePr/>
                           <a:graphic xmlns:a="http://schemas.openxmlformats.org/drawingml/2006/main">
@@ -5270,12 +6074,12 @@
                               <pic:pic xmlns:pic="http://schemas.openxmlformats.org/drawingml/2006/picture">
                                 <pic:nvPicPr>
                                   <pic:cNvPr id="95" name="Picture 11" title="Software University @ Facebook">
-                                    <a:hlinkClick r:id="rId31"/>
+                                    <a:hlinkClick r:id="rId9"/>
                                   </pic:cNvPr>
                                   <pic:cNvPicPr/>
                                 </pic:nvPicPr>
                                 <pic:blipFill>
-                                  <a:blip r:embed="rId32"/>
+                                  <a:blip r:embed="rId10"/>
                                   <a:stretch>
                                     <a:fillRect/>
                                   </a:stretch>
@@ -5307,14 +6111,13 @@
                         <w:noProof/>
                         <w:sz w:val="20"/>
                         <w:szCs w:val="20"/>
-                        <w:lang w:val="bg-BG" w:eastAsia="bg-BG"/>
                       </w:rPr>
                       <w:drawing>
-                        <wp:inline distT="0" distB="0" distL="0" distR="0" wp14:anchorId="0BA757DE" wp14:editId="2DE28749">
+                        <wp:inline distT="0" distB="0" distL="0" distR="0" wp14:anchorId="5D72E6A7" wp14:editId="1C077328">
                           <wp:extent cx="200025" cy="200025"/>
                           <wp:effectExtent l="0" t="0" r="9525" b="9525"/>
                           <wp:docPr id="13" name="Picture 13" title="Software University @ Twitter">
-                            <a:hlinkClick xmlns:a="http://schemas.openxmlformats.org/drawingml/2006/main" r:id="rId33"/>
+                            <a:hlinkClick xmlns:a="http://schemas.openxmlformats.org/drawingml/2006/main" r:id="rId11"/>
                           </wp:docPr>
                           <wp:cNvGraphicFramePr/>
                           <a:graphic xmlns:a="http://schemas.openxmlformats.org/drawingml/2006/main">
@@ -5322,12 +6125,12 @@
                               <pic:pic xmlns:pic="http://schemas.openxmlformats.org/drawingml/2006/picture">
                                 <pic:nvPicPr>
                                   <pic:cNvPr id="96" name="Picture 16" title="Software University @ Twitter">
-                                    <a:hlinkClick r:id="rId33"/>
+                                    <a:hlinkClick r:id="rId11"/>
                                   </pic:cNvPr>
                                   <pic:cNvPicPr/>
                                 </pic:nvPicPr>
                                 <pic:blipFill>
-                                  <a:blip r:embed="rId34"/>
+                                  <a:blip r:embed="rId12"/>
                                   <a:stretch>
                                     <a:fillRect/>
                                   </a:stretch>
@@ -5359,14 +6162,13 @@
                         <w:noProof/>
                         <w:sz w:val="20"/>
                         <w:szCs w:val="20"/>
-                        <w:lang w:val="bg-BG" w:eastAsia="bg-BG"/>
                       </w:rPr>
                       <w:drawing>
-                        <wp:inline distT="0" distB="0" distL="0" distR="0" wp14:anchorId="666CD8BA" wp14:editId="78C35645">
+                        <wp:inline distT="0" distB="0" distL="0" distR="0" wp14:anchorId="64D97AE1" wp14:editId="064BF02B">
                           <wp:extent cx="200025" cy="200025"/>
                           <wp:effectExtent l="0" t="0" r="9525" b="9525"/>
                           <wp:docPr id="15" name="Picture 15" title="Software University @ YouTube">
-                            <a:hlinkClick xmlns:a="http://schemas.openxmlformats.org/drawingml/2006/main" r:id="rId35"/>
+                            <a:hlinkClick xmlns:a="http://schemas.openxmlformats.org/drawingml/2006/main" r:id="rId13"/>
                           </wp:docPr>
                           <wp:cNvGraphicFramePr/>
                           <a:graphic xmlns:a="http://schemas.openxmlformats.org/drawingml/2006/main">
@@ -5374,12 +6176,12 @@
                               <pic:pic xmlns:pic="http://schemas.openxmlformats.org/drawingml/2006/picture">
                                 <pic:nvPicPr>
                                   <pic:cNvPr id="97" name="Picture 23" title="Software University @ YouTube">
-                                    <a:hlinkClick r:id="rId35"/>
+                                    <a:hlinkClick r:id="rId13"/>
                                   </pic:cNvPr>
                                   <pic:cNvPicPr/>
                                 </pic:nvPicPr>
                                 <pic:blipFill>
-                                  <a:blip r:embed="rId36"/>
+                                  <a:blip r:embed="rId14"/>
                                   <a:stretch>
                                     <a:fillRect/>
                                   </a:stretch>
@@ -5411,14 +6213,13 @@
                         <w:noProof/>
                         <w:sz w:val="20"/>
                         <w:szCs w:val="20"/>
-                        <w:lang w:val="bg-BG" w:eastAsia="bg-BG"/>
                       </w:rPr>
                       <w:drawing>
-                        <wp:inline distT="0" distB="0" distL="0" distR="0" wp14:anchorId="78D19B2F" wp14:editId="1C3B5FAD">
+                        <wp:inline distT="0" distB="0" distL="0" distR="0" wp14:anchorId="2A4960B6" wp14:editId="5C0FFDB5">
                           <wp:extent cx="201600" cy="201600"/>
                           <wp:effectExtent l="0" t="0" r="8255" b="8255"/>
                           <wp:docPr id="28" name="Picture 28">
-                            <a:hlinkClick xmlns:a="http://schemas.openxmlformats.org/drawingml/2006/main" r:id="rId37"/>
+                            <a:hlinkClick xmlns:a="http://schemas.openxmlformats.org/drawingml/2006/main" r:id="rId15"/>
                           </wp:docPr>
                           <wp:cNvGraphicFramePr/>
                           <a:graphic xmlns:a="http://schemas.openxmlformats.org/drawingml/2006/main">
@@ -5426,12 +6227,12 @@
                               <pic:pic xmlns:pic="http://schemas.openxmlformats.org/drawingml/2006/picture">
                                 <pic:nvPicPr>
                                   <pic:cNvPr id="98" name="Picture 25" title="Software University @ Google+">
-                                    <a:hlinkClick r:id="rId37"/>
+                                    <a:hlinkClick r:id="rId15"/>
                                   </pic:cNvPr>
                                   <pic:cNvPicPr/>
                                 </pic:nvPicPr>
                                 <pic:blipFill>
-                                  <a:blip r:embed="rId38">
+                                  <a:blip r:embed="rId16">
                                     <a:extLst>
                                       <a:ext uri="{28A0092B-C50C-407E-A947-70E740481C1C}">
                                         <a14:useLocalDpi xmlns:a14="http://schemas.microsoft.com/office/drawing/2010/main" val="0"/>
@@ -5469,14 +6270,13 @@
                         <w:noProof/>
                         <w:sz w:val="20"/>
                         <w:szCs w:val="20"/>
-                        <w:lang w:val="bg-BG" w:eastAsia="bg-BG"/>
                       </w:rPr>
                       <w:drawing>
-                        <wp:inline distT="0" distB="0" distL="0" distR="0" wp14:anchorId="2CD21E3B" wp14:editId="13DE819F">
+                        <wp:inline distT="0" distB="0" distL="0" distR="0" wp14:anchorId="6C84EF8E" wp14:editId="42E6FC84">
                           <wp:extent cx="200025" cy="200025"/>
                           <wp:effectExtent l="0" t="0" r="9525" b="9525"/>
                           <wp:docPr id="29" name="Picture 29">
-                            <a:hlinkClick xmlns:a="http://schemas.openxmlformats.org/drawingml/2006/main" r:id="rId39"/>
+                            <a:hlinkClick xmlns:a="http://schemas.openxmlformats.org/drawingml/2006/main" r:id="rId17"/>
                           </wp:docPr>
                           <wp:cNvGraphicFramePr/>
                           <a:graphic xmlns:a="http://schemas.openxmlformats.org/drawingml/2006/main">
@@ -5484,12 +6284,12 @@
                               <pic:pic xmlns:pic="http://schemas.openxmlformats.org/drawingml/2006/picture">
                                 <pic:nvPicPr>
                                   <pic:cNvPr id="29" name="Picture 29" title="Software University @ LinkedIn">
-                                    <a:hlinkClick r:id="rId39"/>
+                                    <a:hlinkClick r:id="rId17"/>
                                   </pic:cNvPr>
                                   <pic:cNvPicPr/>
                                 </pic:nvPicPr>
                                 <pic:blipFill>
-                                  <a:blip r:embed="rId40">
+                                  <a:blip r:embed="rId18">
                                     <a:extLst>
                                       <a:ext uri="{28A0092B-C50C-407E-A947-70E740481C1C}">
                                         <a14:useLocalDpi xmlns:a14="http://schemas.microsoft.com/office/drawing/2010/main" val="0"/>
@@ -5527,14 +6327,13 @@
                         <w:noProof/>
                         <w:sz w:val="20"/>
                         <w:szCs w:val="20"/>
-                        <w:lang w:val="bg-BG" w:eastAsia="bg-BG"/>
                       </w:rPr>
                       <w:drawing>
-                        <wp:inline distT="0" distB="0" distL="0" distR="0" wp14:anchorId="5A1F6F7A" wp14:editId="03047670">
+                        <wp:inline distT="0" distB="0" distL="0" distR="0" wp14:anchorId="32723D61" wp14:editId="63A97B84">
                           <wp:extent cx="200025" cy="200025"/>
                           <wp:effectExtent l="0" t="0" r="9525" b="9525"/>
                           <wp:docPr id="30" name="Picture 30" title="Software University @ SlideShare">
-                            <a:hlinkClick xmlns:a="http://schemas.openxmlformats.org/drawingml/2006/main" r:id="rId41"/>
+                            <a:hlinkClick xmlns:a="http://schemas.openxmlformats.org/drawingml/2006/main" r:id="rId19"/>
                           </wp:docPr>
                           <wp:cNvGraphicFramePr/>
                           <a:graphic xmlns:a="http://schemas.openxmlformats.org/drawingml/2006/main">
@@ -5542,12 +6341,12 @@
                               <pic:pic xmlns:pic="http://schemas.openxmlformats.org/drawingml/2006/picture">
                                 <pic:nvPicPr>
                                   <pic:cNvPr id="101" name="Picture 99" title="Software University @ SlideShare">
-                                    <a:hlinkClick r:id="rId41"/>
+                                    <a:hlinkClick r:id="rId19"/>
                                   </pic:cNvPr>
                                   <pic:cNvPicPr/>
                                 </pic:nvPicPr>
                                 <pic:blipFill>
-                                  <a:blip r:embed="rId42"/>
+                                  <a:blip r:embed="rId20"/>
                                   <a:stretch>
                                     <a:fillRect/>
                                   </a:stretch>
@@ -5579,14 +6378,13 @@
                         <w:noProof/>
                         <w:sz w:val="20"/>
                         <w:szCs w:val="20"/>
-                        <w:lang w:val="bg-BG" w:eastAsia="bg-BG"/>
                       </w:rPr>
                       <w:drawing>
-                        <wp:inline distT="0" distB="0" distL="0" distR="0" wp14:anchorId="5D40555E" wp14:editId="0817D736">
+                        <wp:inline distT="0" distB="0" distL="0" distR="0" wp14:anchorId="77F46984" wp14:editId="7680E2BD">
                           <wp:extent cx="201600" cy="201600"/>
                           <wp:effectExtent l="0" t="0" r="8255" b="8255"/>
                           <wp:docPr id="31" name="Picture 31">
-                            <a:hlinkClick xmlns:a="http://schemas.openxmlformats.org/drawingml/2006/main" r:id="rId43"/>
+                            <a:hlinkClick xmlns:a="http://schemas.openxmlformats.org/drawingml/2006/main" r:id="rId21"/>
                           </wp:docPr>
                           <wp:cNvGraphicFramePr/>
                           <a:graphic xmlns:a="http://schemas.openxmlformats.org/drawingml/2006/main">
@@ -5594,12 +6392,12 @@
                               <pic:pic xmlns:pic="http://schemas.openxmlformats.org/drawingml/2006/picture">
                                 <pic:nvPicPr>
                                   <pic:cNvPr id="102" name="Picture 35" title="Software University @ GitHub">
-                                    <a:hlinkClick r:id="rId43"/>
+                                    <a:hlinkClick r:id="rId21"/>
                                   </pic:cNvPr>
                                   <pic:cNvPicPr/>
                                 </pic:nvPicPr>
                                 <pic:blipFill>
-                                  <a:blip r:embed="rId44">
+                                  <a:blip r:embed="rId22">
                                     <a:extLst>
                                       <a:ext uri="{28A0092B-C50C-407E-A947-70E740481C1C}">
                                         <a14:useLocalDpi xmlns:a14="http://schemas.microsoft.com/office/drawing/2010/main" val="0"/>
@@ -5637,14 +6435,13 @@
                         <w:noProof/>
                         <w:sz w:val="20"/>
                         <w:szCs w:val="20"/>
-                        <w:lang w:val="bg-BG" w:eastAsia="bg-BG"/>
                       </w:rPr>
                       <w:drawing>
-                        <wp:inline distT="0" distB="0" distL="0" distR="0" wp14:anchorId="15A7F7DB" wp14:editId="67DC39BD">
+                        <wp:inline distT="0" distB="0" distL="0" distR="0" wp14:anchorId="49875B2E" wp14:editId="68C1CA8D">
                           <wp:extent cx="200025" cy="200025"/>
                           <wp:effectExtent l="0" t="0" r="9525" b="9525"/>
                           <wp:docPr id="32" name="Picture 32" title="Software University: Email Us">
-                            <a:hlinkClick xmlns:a="http://schemas.openxmlformats.org/drawingml/2006/main" r:id="rId45"/>
+                            <a:hlinkClick xmlns:a="http://schemas.openxmlformats.org/drawingml/2006/main" r:id="rId23"/>
                           </wp:docPr>
                           <wp:cNvGraphicFramePr/>
                           <a:graphic xmlns:a="http://schemas.openxmlformats.org/drawingml/2006/main">
@@ -5652,12 +6449,12 @@
                               <pic:pic xmlns:pic="http://schemas.openxmlformats.org/drawingml/2006/picture">
                                 <pic:nvPicPr>
                                   <pic:cNvPr id="32" name="Picture 32" title="Software University: Email Us">
-                                    <a:hlinkClick r:id="rId45"/>
+                                    <a:hlinkClick r:id="rId23"/>
                                   </pic:cNvPr>
                                   <pic:cNvPicPr/>
                                 </pic:nvPicPr>
                                 <pic:blipFill>
-                                  <a:blip r:embed="rId46"/>
+                                  <a:blip r:embed="rId24"/>
                                   <a:stretch>
                                     <a:fillRect/>
                                   </a:stretch>
@@ -8158,6 +8955,7 @@
     <w:lsdException w:name="HTML Sample" w:semiHidden="1" w:unhideWhenUsed="1"/>
     <w:lsdException w:name="HTML Typewriter" w:semiHidden="1" w:unhideWhenUsed="1"/>
     <w:lsdException w:name="HTML Variable" w:semiHidden="1" w:unhideWhenUsed="1"/>
+    <w:lsdException w:name="Normal Table" w:semiHidden="1" w:unhideWhenUsed="1"/>
     <w:lsdException w:name="annotation subject" w:semiHidden="1" w:unhideWhenUsed="1"/>
     <w:lsdException w:name="No List" w:semiHidden="1" w:unhideWhenUsed="1"/>
     <w:lsdException w:name="Outline List 1" w:semiHidden="1" w:unhideWhenUsed="1"/>
@@ -8200,8 +8998,11 @@
     <w:lsdException w:name="Table Contemporary" w:semiHidden="1" w:unhideWhenUsed="1"/>
     <w:lsdException w:name="Table Elegant" w:semiHidden="1" w:unhideWhenUsed="1"/>
     <w:lsdException w:name="Table Professional" w:semiHidden="1" w:unhideWhenUsed="1"/>
+    <w:lsdException w:name="Table Subtle 1" w:semiHidden="1" w:unhideWhenUsed="1"/>
     <w:lsdException w:name="Table Subtle 2" w:semiHidden="1" w:unhideWhenUsed="1"/>
     <w:lsdException w:name="Table Web 1" w:semiHidden="1" w:unhideWhenUsed="1"/>
+    <w:lsdException w:name="Table Web 2" w:semiHidden="1" w:unhideWhenUsed="1"/>
+    <w:lsdException w:name="Table Web 3" w:semiHidden="1" w:unhideWhenUsed="1"/>
     <w:lsdException w:name="Balloon Text" w:semiHidden="1" w:unhideWhenUsed="1"/>
     <w:lsdException w:name="Table Grid" w:uiPriority="59"/>
     <w:lsdException w:name="Table Theme" w:semiHidden="1" w:unhideWhenUsed="1"/>

</xml_diff>